<commit_message>
added new version resume
</commit_message>
<xml_diff>
--- a/files/BalajiResume.docx
+++ b/files/BalajiResume.docx
@@ -1,130 +1,29 @@
 
 <file path=word/document.xml><?xml version="1.0" encoding="utf-8"?>
-<w:document xmlns:wpc="http://schemas.microsoft.com/office/word/2010/wordprocessingCanvas" xmlns:cx="http://schemas.microsoft.com/office/drawing/2014/chartex" xmlns:cx1="http://schemas.microsoft.com/office/drawing/2015/9/8/chartex" xmlns:cx2="http://schemas.microsoft.com/office/drawing/2015/10/21/chartex" xmlns:cx3="http://schemas.microsoft.com/office/drawing/2016/5/9/chartex" xmlns:cx4="http://schemas.microsoft.com/office/drawing/2016/5/10/chartex" xmlns:cx5="http://schemas.microsoft.com/office/drawing/2016/5/11/chartex" xmlns:cx6="http://schemas.microsoft.com/office/drawing/2016/5/12/chartex" xmlns:cx7="http://schemas.microsoft.com/office/drawing/2016/5/13/chartex" xmlns:cx8="http://schemas.microsoft.com/office/drawing/2016/5/14/chartex" xmlns:mc="http://schemas.openxmlformats.org/markup-compatibility/2006" xmlns:aink="http://schemas.microsoft.com/office/drawing/2016/ink" xmlns:am3d="http://schemas.microsoft.com/office/drawing/2017/model3d" xmlns:o="urn:schemas-microsoft-com:office:office" xmlns:r="http://schemas.openxmlformats.org/officeDocument/2006/relationships" xmlns:m="http://schemas.openxmlformats.org/officeDocument/2006/math" xmlns:v="urn:schemas-microsoft-com:vml" xmlns:wp14="http://schemas.microsoft.com/office/word/2010/wordprocessingDrawing" xmlns:wp="http://schemas.openxmlformats.org/drawingml/2006/wordprocessingDrawing" xmlns:w10="urn:schemas-microsoft-com:office:word" xmlns:w="http://schemas.openxmlformats.org/wordprocessingml/2006/main" xmlns:w14="http://schemas.microsoft.com/office/word/2010/wordml" xmlns:w15="http://schemas.microsoft.com/office/word/2012/wordml" xmlns:w16cex="http://schemas.microsoft.com/office/word/2018/wordml/cex" xmlns:w16cid="http://schemas.microsoft.com/office/word/2016/wordml/cid" xmlns:w16="http://schemas.microsoft.com/office/word/2018/wordml" xmlns:w16se="http://schemas.microsoft.com/office/word/2015/wordml/symex" xmlns:wpg="http://schemas.microsoft.com/office/word/2010/wordprocessingGroup" xmlns:wpi="http://schemas.microsoft.com/office/word/2010/wordprocessingInk" xmlns:wne="http://schemas.microsoft.com/office/word/2006/wordml" xmlns:wps="http://schemas.microsoft.com/office/word/2010/wordprocessingShape" mc:Ignorable="w14 w15 w16se w16cid w16 w16cex wp14">
+<w:document xmlns:wpc="http://schemas.microsoft.com/office/word/2010/wordprocessingCanvas" xmlns:cx="http://schemas.microsoft.com/office/drawing/2014/chartex" xmlns:cx1="http://schemas.microsoft.com/office/drawing/2015/9/8/chartex" xmlns:cx2="http://schemas.microsoft.com/office/drawing/2015/10/21/chartex" xmlns:cx3="http://schemas.microsoft.com/office/drawing/2016/5/9/chartex" xmlns:cx4="http://schemas.microsoft.com/office/drawing/2016/5/10/chartex" xmlns:cx5="http://schemas.microsoft.com/office/drawing/2016/5/11/chartex" xmlns:cx6="http://schemas.microsoft.com/office/drawing/2016/5/12/chartex" xmlns:cx7="http://schemas.microsoft.com/office/drawing/2016/5/13/chartex" xmlns:cx8="http://schemas.microsoft.com/office/drawing/2016/5/14/chartex" xmlns:mc="http://schemas.openxmlformats.org/markup-compatibility/2006" xmlns:aink="http://schemas.microsoft.com/office/drawing/2016/ink" xmlns:am3d="http://schemas.microsoft.com/office/drawing/2017/model3d" xmlns:o="urn:schemas-microsoft-com:office:office" xmlns:r="http://schemas.openxmlformats.org/officeDocument/2006/relationships" xmlns:m="http://schemas.openxmlformats.org/officeDocument/2006/math" xmlns:v="urn:schemas-microsoft-com:vml" xmlns:wp14="http://schemas.microsoft.com/office/word/2010/wordprocessingDrawing" xmlns:wp="http://schemas.openxmlformats.org/drawingml/2006/wordprocessingDrawing" xmlns:w10="urn:schemas-microsoft-com:office:word" xmlns:w="http://schemas.openxmlformats.org/wordprocessingml/2006/main" xmlns:w14="http://schemas.microsoft.com/office/word/2010/wordml" xmlns:w15="http://schemas.microsoft.com/office/word/2012/wordml" xmlns:w16cex="http://schemas.microsoft.com/office/word/2018/wordml/cex" xmlns:w16cid="http://schemas.microsoft.com/office/word/2016/wordml/cid" xmlns:w16="http://schemas.microsoft.com/office/word/2018/wordml" xmlns:w16se="http://schemas.microsoft.com/office/word/2015/wordml/symex" xmlns:wpg="http://schemas.microsoft.com/office/word/2010/wordprocessingGroup" xmlns:wpi="http://schemas.microsoft.com/office/word/2010/wordprocessingInk" xmlns:wne="http://schemas.microsoft.com/office/word/2006/wordml" xmlns:wps="http://schemas.microsoft.com/office/word/2010/wordprocessingShape" xmlns:a="http://schemas.openxmlformats.org/drawingml/2006/main" xmlns:pic="http://schemas.openxmlformats.org/drawingml/2006/picture" xmlns:a14="http://schemas.microsoft.com/office/drawing/2010/main" mc:Ignorable="w14 w15 w16se w16cid w16 w16cex wp14">
   <w:background w:color="FFFFFF"/>
   <w:body>
-    <w:p>
-      <w:pPr>
-        <w:rPr>
-          <w:sz w:val="20"/>
-          <w:szCs w:val="20"/>
-        </w:rPr>
-      </w:pPr>
-      <w:r>
-        <w:rPr>
-          <w:noProof/>
-          <w:sz w:val="20"/>
-          <w:szCs w:val="20"/>
-        </w:rPr>
-        <w:drawing>
-          <wp:inline distT="0" distB="0" distL="0" distR="0" wp14:anchorId="75F7EF7A" wp14:editId="6E8B45E4">
-            <wp:extent cx="6537960" cy="9434830"/>
-            <wp:effectExtent l="0" t="0" r="0" b="0"/>
-            <wp:docPr id="1" name="Picture 1" descr="A screenshot of a cell phone&#10;&#10;Description automatically generated"/>
-            <wp:cNvGraphicFramePr>
-              <a:graphicFrameLocks xmlns:a="http://schemas.openxmlformats.org/drawingml/2006/main" noChangeAspect="1"/>
-            </wp:cNvGraphicFramePr>
-            <a:graphic xmlns:a="http://schemas.openxmlformats.org/drawingml/2006/main">
-              <a:graphicData uri="http://schemas.openxmlformats.org/drawingml/2006/picture">
-                <pic:pic xmlns:pic="http://schemas.openxmlformats.org/drawingml/2006/picture">
-                  <pic:nvPicPr>
-                    <pic:cNvPr id="1" name="Balaji.png"/>
-                    <pic:cNvPicPr/>
-                  </pic:nvPicPr>
-                  <pic:blipFill>
-                    <a:blip r:embed="rId7">
-                      <a:extLst>
-                        <a:ext uri="{28A0092B-C50C-407E-A947-70E740481C1C}">
-                          <a14:useLocalDpi xmlns:a14="http://schemas.microsoft.com/office/drawing/2010/main" val="0"/>
-                        </a:ext>
-                      </a:extLst>
-                    </a:blip>
-                    <a:stretch>
-                      <a:fillRect/>
-                    </a:stretch>
-                  </pic:blipFill>
-                  <pic:spPr>
-                    <a:xfrm>
-                      <a:off x="0" y="0"/>
-                      <a:ext cx="6568748" cy="9479260"/>
-                    </a:xfrm>
-                    <a:prstGeom prst="rect">
-                      <a:avLst/>
-                    </a:prstGeom>
-                  </pic:spPr>
-                </pic:pic>
-              </a:graphicData>
-            </a:graphic>
-          </wp:inline>
-        </w:drawing>
-      </w:r>
-    </w:p>
-    <w:p>
-      <w:pPr>
-        <w:rPr>
-          <w:sz w:val="28"/>
-          <w:szCs w:val="28"/>
-        </w:rPr>
-      </w:pPr>
-      <w:r>
-        <w:rPr>
-          <w:sz w:val="28"/>
-          <w:szCs w:val="28"/>
-        </w:rPr>
-        <w:lastRenderedPageBreak/>
-        <w:t>D. Balaji</w:t>
-      </w:r>
-      <w:r>
-        <w:rPr>
-          <w:sz w:val="28"/>
-          <w:szCs w:val="28"/>
-        </w:rPr>
-        <w:t xml:space="preserve">, </w:t>
-      </w:r>
-      <w:r>
-        <w:rPr>
-          <w:sz w:val="28"/>
-          <w:szCs w:val="28"/>
-        </w:rPr>
-        <w:t>S</w:t>
-      </w:r>
-      <w:r>
-        <w:rPr>
-          <w:sz w:val="28"/>
-          <w:szCs w:val="28"/>
-        </w:rPr>
-        <w:t xml:space="preserve">enior </w:t>
-      </w:r>
-      <w:r>
-        <w:rPr>
-          <w:sz w:val="28"/>
-          <w:szCs w:val="28"/>
-        </w:rPr>
-        <w:t>frontend developer                                                                                                   +91 9489167657</w:t>
-      </w:r>
-      <w:r>
-        <w:rPr>
-          <w:sz w:val="28"/>
-          <w:szCs w:val="28"/>
-        </w:rPr>
-        <w:t xml:space="preserve">, </w:t>
-      </w:r>
-      <w:hyperlink r:id="rId8" w:history="1">
-        <w:r>
-          <w:rPr>
-            <w:rStyle w:val="Hyperlink"/>
-            <w:sz w:val="28"/>
-            <w:szCs w:val="28"/>
-          </w:rPr>
-          <w:t>pessebalu@gmail.com</w:t>
-        </w:r>
-      </w:hyperlink>
-      <w:r>
-        <w:rPr>
-          <w:sz w:val="28"/>
-          <w:szCs w:val="28"/>
-        </w:rPr>
-        <w:t xml:space="preserve"> </w:t>
+    <w:p w14:noSpellErr="1">
+      <w:pPr/>
+    </w:p>
+    <w:p>
+      <w:pPr>
+        <w:pStyle w:val="Normal"/>
+        <w:rPr>
+          <w:i w:val="1"/>
+          <w:iCs w:val="1"/>
+          <w:sz w:val="32"/>
+          <w:szCs w:val="32"/>
+        </w:rPr>
+      </w:pPr>
+      <w:r>
+        <w:rPr>
+          <w:i w:val="1"/>
+          <w:iCs w:val="1"/>
+          <w:sz w:val="32"/>
+          <w:szCs w:val="32"/>
+        </w:rPr>
+        <w:t>Career highlights</w:t>
       </w:r>
       <w:r>
         <w:rPr>
@@ -146,6 +45,214 @@
           <w:szCs w:val="28"/>
         </w:rPr>
         <w:fldChar w:fldCharType="separate"/>
+      </w:r>
+      <w:r>
+        <w:fldChar w:fldCharType="end"/>
+      </w:r>
+    </w:p>
+    <w:p>
+      <w:pPr>
+        <w:pStyle w:val="ListParagraph"/>
+        <w:numPr>
+          <w:ilvl w:val="0"/>
+          <w:numId w:val="20"/>
+        </w:numPr>
+        <w:spacing w:line="276" w:lineRule="auto"/>
+        <w:rPr>
+          <w:rFonts w:ascii="Calibri" w:hAnsi="Calibri" w:eastAsia="Calibri" w:cs="Calibri"/>
+          <w:color w:val="000000" w:themeColor="text1" w:themeTint="FF" w:themeShade="FF"/>
+          <w:sz w:val="28"/>
+          <w:szCs w:val="28"/>
+        </w:rPr>
+      </w:pPr>
+      <w:r>
+        <w:rPr>
+          <w:sz w:val="28"/>
+          <w:szCs w:val="28"/>
+        </w:rPr>
+        <w:t>Frontend developer with nine years of working experience in responsive web application development.</w:t>
+      </w:r>
+    </w:p>
+    <w:p>
+      <w:pPr>
+        <w:pStyle w:val="ListParagraph"/>
+        <w:numPr>
+          <w:ilvl w:val="0"/>
+          <w:numId w:val="20"/>
+        </w:numPr>
+        <w:spacing w:line="276" w:lineRule="auto"/>
+        <w:rPr>
+          <w:rFonts w:ascii="Calibri" w:hAnsi="Calibri" w:eastAsia="Calibri" w:cs="Calibri"/>
+          <w:color w:val="000000" w:themeColor="text1" w:themeTint="FF" w:themeShade="FF"/>
+          <w:sz w:val="28"/>
+          <w:szCs w:val="28"/>
+        </w:rPr>
+      </w:pPr>
+      <w:r>
+        <w:rPr>
+          <w:sz w:val="28"/>
+          <w:szCs w:val="28"/>
+        </w:rPr>
+        <w:t>Built pixel perfect responsive websites working alongside designers &amp; on enterprise design languages (EDL).</w:t>
+      </w:r>
+    </w:p>
+    <w:p>
+      <w:pPr>
+        <w:pStyle w:val="ListParagraph"/>
+        <w:numPr>
+          <w:ilvl w:val="0"/>
+          <w:numId w:val="20"/>
+        </w:numPr>
+        <w:spacing w:line="276" w:lineRule="auto"/>
+        <w:rPr>
+          <w:color w:val="000000" w:themeColor="text1" w:themeTint="FF" w:themeShade="FF"/>
+          <w:sz w:val="28"/>
+          <w:szCs w:val="28"/>
+        </w:rPr>
+      </w:pPr>
+      <w:r>
+        <w:rPr>
+          <w:sz w:val="28"/>
+          <w:szCs w:val="28"/>
+        </w:rPr>
+        <w:t>Lead small team of developers, conducted interviews to scale up teams, involved in scope estimations &amp; release support.</w:t>
+      </w:r>
+    </w:p>
+    <w:p>
+      <w:pPr>
+        <w:pStyle w:val="ListParagraph"/>
+        <w:numPr>
+          <w:ilvl w:val="0"/>
+          <w:numId w:val="20"/>
+        </w:numPr>
+        <w:spacing w:line="276" w:lineRule="auto"/>
+        <w:rPr>
+          <w:rFonts w:ascii="Calibri" w:hAnsi="Calibri" w:eastAsia="Calibri" w:cs="Calibri"/>
+          <w:color w:val="000000" w:themeColor="text1" w:themeTint="FF" w:themeShade="FF"/>
+          <w:sz w:val="28"/>
+          <w:szCs w:val="28"/>
+        </w:rPr>
+      </w:pPr>
+      <w:r>
+        <w:rPr>
+          <w:sz w:val="28"/>
+          <w:szCs w:val="28"/>
+        </w:rPr>
+        <w:t>Diverse ReactJS experience building</w:t>
+      </w:r>
+    </w:p>
+    <w:p>
+      <w:pPr>
+        <w:pStyle w:val="ListParagraph"/>
+        <w:numPr>
+          <w:ilvl w:val="1"/>
+          <w:numId w:val="20"/>
+        </w:numPr>
+        <w:spacing w:line="276" w:lineRule="auto"/>
+        <w:rPr>
+          <w:rFonts w:ascii="Calibri" w:hAnsi="Calibri" w:eastAsia="Calibri" w:cs="Calibri"/>
+          <w:color w:val="000000" w:themeColor="text1" w:themeTint="FF" w:themeShade="FF"/>
+          <w:sz w:val="28"/>
+          <w:szCs w:val="28"/>
+        </w:rPr>
+      </w:pPr>
+      <w:r>
+        <w:rPr>
+          <w:sz w:val="28"/>
+          <w:szCs w:val="28"/>
+        </w:rPr>
+        <w:t>Medium to large size enterprise react app used by airline analysts for optimizing their airline ticket prices.</w:t>
+      </w:r>
+    </w:p>
+    <w:p>
+      <w:pPr>
+        <w:pStyle w:val="ListParagraph"/>
+        <w:numPr>
+          <w:ilvl w:val="1"/>
+          <w:numId w:val="20"/>
+        </w:numPr>
+        <w:spacing w:line="276" w:lineRule="auto"/>
+        <w:rPr>
+          <w:rFonts w:ascii="Calibri" w:hAnsi="Calibri" w:eastAsia="Calibri" w:cs="Calibri"/>
+          <w:color w:val="000000" w:themeColor="text1" w:themeTint="FF" w:themeShade="FF"/>
+          <w:sz w:val="28"/>
+          <w:szCs w:val="28"/>
+        </w:rPr>
+      </w:pPr>
+      <w:r>
+        <w:rPr>
+          <w:sz w:val="28"/>
+          <w:szCs w:val="28"/>
+        </w:rPr>
+        <w:t>Ecommerce app with server-side rendering react which enables customers shop online across India and Dubai.</w:t>
+      </w:r>
+    </w:p>
+    <w:p>
+      <w:pPr>
+        <w:pStyle w:val="ListParagraph"/>
+        <w:numPr>
+          <w:ilvl w:val="1"/>
+          <w:numId w:val="20"/>
+        </w:numPr>
+        <w:spacing w:line="276" w:lineRule="auto"/>
+        <w:rPr>
+          <w:rFonts w:ascii="Calibri" w:hAnsi="Calibri" w:eastAsia="Calibri" w:cs="Calibri"/>
+          <w:color w:val="000000" w:themeColor="text1" w:themeTint="FF" w:themeShade="FF"/>
+          <w:sz w:val="28"/>
+          <w:szCs w:val="28"/>
+        </w:rPr>
+      </w:pPr>
+      <w:r>
+        <w:rPr>
+          <w:sz w:val="28"/>
+          <w:szCs w:val="28"/>
+        </w:rPr>
+        <w:t>Working experience with APIs like service workers, lighthouse &amp; SEO tools.</w:t>
+      </w:r>
+    </w:p>
+    <w:p>
+      <w:pPr>
+        <w:pStyle w:val="ListParagraph"/>
+        <w:numPr>
+          <w:ilvl w:val="0"/>
+          <w:numId w:val="20"/>
+        </w:numPr>
+        <w:spacing w:line="276" w:lineRule="auto"/>
+        <w:rPr>
+          <w:rFonts w:ascii="Calibri" w:hAnsi="Calibri" w:eastAsia="Calibri" w:cs="Calibri"/>
+          <w:color w:val="000000" w:themeColor="text1" w:themeTint="FF" w:themeShade="FF"/>
+          <w:sz w:val="28"/>
+          <w:szCs w:val="28"/>
+        </w:rPr>
+      </w:pPr>
+      <w:r>
+        <w:rPr>
+          <w:sz w:val="28"/>
+          <w:szCs w:val="28"/>
+        </w:rPr>
+        <w:t xml:space="preserve">Have more than 3 years of working experience with React JS &amp; Redux. </w:t>
+      </w:r>
+    </w:p>
+    <w:p>
+      <w:pPr>
+        <w:pStyle w:val="ListParagraph"/>
+        <w:numPr>
+          <w:ilvl w:val="0"/>
+          <w:numId w:val="20"/>
+        </w:numPr>
+        <w:spacing w:line="276" w:lineRule="auto"/>
+        <w:rPr>
+          <w:color w:val="000000" w:themeColor="text1" w:themeTint="FF" w:themeShade="FF"/>
+          <w:sz w:val="28"/>
+          <w:szCs w:val="28"/>
+        </w:rPr>
+      </w:pPr>
+      <w:r>
+        <w:rPr>
+          <w:sz w:val="28"/>
+          <w:szCs w:val="28"/>
+        </w:rPr>
+        <w:t>Training &amp; mentoring new joiners to get up to speed with their roles.</w:t>
       </w:r>
     </w:p>
     <w:p>
@@ -156,178 +263,306 @@
           <w:szCs w:val="24"/>
         </w:rPr>
       </w:pPr>
-      <w:r>
-        <w:rPr>
-          <w:sz w:val="28"/>
-          <w:szCs w:val="28"/>
-        </w:rPr>
-        <w:fldChar w:fldCharType="end"/>
-      </w:r>
-      <w:r>
-        <w:rPr>
-          <w:sz w:val="28"/>
-          <w:szCs w:val="28"/>
-        </w:rPr>
-        <w:pict w14:anchorId="060B561E">
-          <v:rect id="_x0000_i1025" style="width:0;height:1.5pt" o:hralign="center" o:hrstd="t" o:hr="t" fillcolor="#a0a0a0" stroked="f"/>
-        </w:pict>
-      </w:r>
     </w:p>
     <w:p>
       <w:pPr>
         <w:spacing w:after="0" w:line="240" w:lineRule="auto"/>
         <w:rPr>
-          <w:sz w:val="28"/>
-          <w:szCs w:val="28"/>
-        </w:rPr>
-      </w:pPr>
-    </w:p>
-    <w:p>
-      <w:pPr>
-        <w:numPr>
-          <w:ilvl w:val="0"/>
-          <w:numId w:val="2"/>
-        </w:numPr>
-        <w:spacing w:line="360" w:lineRule="auto"/>
-        <w:ind w:right="567"/>
-        <w:contextualSpacing/>
-        <w:rPr>
-          <w:sz w:val="28"/>
-          <w:szCs w:val="28"/>
-        </w:rPr>
-      </w:pPr>
-      <w:r>
-        <w:rPr>
-          <w:sz w:val="28"/>
-          <w:szCs w:val="28"/>
-        </w:rPr>
-        <w:t xml:space="preserve">Frontend developer with </w:t>
-      </w:r>
-      <w:r>
-        <w:rPr>
-          <w:sz w:val="28"/>
-          <w:szCs w:val="28"/>
-        </w:rPr>
-        <w:t>eight</w:t>
-      </w:r>
-      <w:r>
-        <w:rPr>
-          <w:sz w:val="28"/>
-          <w:szCs w:val="28"/>
-        </w:rPr>
-        <w:t xml:space="preserve"> years of working experience in web development.</w:t>
-      </w:r>
-    </w:p>
-    <w:p>
-      <w:pPr>
-        <w:numPr>
-          <w:ilvl w:val="0"/>
-          <w:numId w:val="2"/>
-        </w:numPr>
-        <w:spacing w:line="360" w:lineRule="auto"/>
-        <w:contextualSpacing/>
-        <w:rPr>
-          <w:sz w:val="28"/>
-          <w:szCs w:val="28"/>
-        </w:rPr>
-      </w:pPr>
-      <w:r>
-        <w:rPr>
-          <w:sz w:val="28"/>
-          <w:szCs w:val="28"/>
-        </w:rPr>
-        <w:t xml:space="preserve">Have more than 2 years of working experience with React JS &amp; Redux. </w:t>
-      </w:r>
-    </w:p>
-    <w:p>
-      <w:pPr>
-        <w:numPr>
-          <w:ilvl w:val="0"/>
-          <w:numId w:val="2"/>
-        </w:numPr>
-        <w:spacing w:line="360" w:lineRule="auto"/>
-        <w:contextualSpacing/>
-        <w:rPr>
-          <w:sz w:val="28"/>
-          <w:szCs w:val="28"/>
-        </w:rPr>
-      </w:pPr>
-      <w:r>
-        <w:rPr>
-          <w:sz w:val="28"/>
-          <w:szCs w:val="28"/>
-        </w:rPr>
-        <w:t>Proven history of building high performance websites for ecommerce &amp; fintech companies.</w:t>
-      </w:r>
-    </w:p>
-    <w:p>
-      <w:pPr>
-        <w:numPr>
-          <w:ilvl w:val="0"/>
-          <w:numId w:val="2"/>
-        </w:numPr>
-        <w:spacing w:line="360" w:lineRule="auto"/>
-        <w:contextualSpacing/>
-        <w:rPr>
-          <w:sz w:val="28"/>
-          <w:szCs w:val="28"/>
-        </w:rPr>
-      </w:pPr>
-      <w:r>
-        <w:rPr>
-          <w:sz w:val="28"/>
-          <w:szCs w:val="28"/>
-        </w:rPr>
-        <w:t>Worked at product company and service industry.</w:t>
-      </w:r>
-    </w:p>
-    <w:p>
-      <w:pPr>
-        <w:numPr>
-          <w:ilvl w:val="0"/>
-          <w:numId w:val="2"/>
-        </w:numPr>
-        <w:spacing w:line="360" w:lineRule="auto"/>
-        <w:contextualSpacing/>
-        <w:rPr>
-          <w:sz w:val="28"/>
-          <w:szCs w:val="28"/>
-        </w:rPr>
-      </w:pPr>
-      <w:r>
-        <w:rPr>
-          <w:sz w:val="28"/>
-          <w:szCs w:val="28"/>
-        </w:rPr>
-        <w:t>Training</w:t>
-      </w:r>
-      <w:r>
-        <w:rPr>
-          <w:sz w:val="28"/>
-          <w:szCs w:val="28"/>
-        </w:rPr>
-        <w:t xml:space="preserve"> &amp; mentoring</w:t>
-      </w:r>
-      <w:r>
-        <w:rPr>
-          <w:sz w:val="28"/>
-          <w:szCs w:val="28"/>
-        </w:rPr>
-        <w:t xml:space="preserve"> new </w:t>
-      </w:r>
-      <w:r>
-        <w:rPr>
-          <w:sz w:val="28"/>
-          <w:szCs w:val="28"/>
-        </w:rPr>
-        <w:t>joiners</w:t>
-      </w:r>
-      <w:r>
-        <w:rPr>
-          <w:sz w:val="28"/>
-          <w:szCs w:val="28"/>
-        </w:rPr>
-        <w:t xml:space="preserve"> to get up to speed with their roles.</w:t>
+          <w:i w:val="1"/>
+          <w:iCs w:val="1"/>
+          <w:sz w:val="32"/>
+          <w:szCs w:val="32"/>
+        </w:rPr>
+      </w:pPr>
+      <w:r>
+        <w:rPr>
+          <w:i w:val="1"/>
+          <w:iCs w:val="1"/>
+          <w:sz w:val="32"/>
+          <w:szCs w:val="32"/>
+        </w:rPr>
+        <w:t>Technical Skills</w:t>
+      </w:r>
+    </w:p>
+    <w:p>
+      <w:pPr>
+        <w:spacing w:after="0" w:line="240" w:lineRule="auto"/>
+        <w:rPr>
+          <w:sz w:val="28"/>
+          <w:szCs w:val="28"/>
+        </w:rPr>
+      </w:pPr>
+    </w:p>
+    <w:p>
+      <w:pPr>
+        <w:spacing w:after="0" w:line="360" w:lineRule="auto"/>
+        <w:ind w:left="720"/>
+        <w:rPr>
+          <w:sz w:val="28"/>
+          <w:szCs w:val="28"/>
+        </w:rPr>
+      </w:pPr>
+      <w:r>
+        <w:rPr>
+          <w:i w:val="1"/>
+          <w:iCs w:val="1"/>
+          <w:color w:val="666666"/>
+          <w:sz w:val="28"/>
+          <w:szCs w:val="28"/>
+        </w:rPr>
+        <w:t>Tech:</w:t>
+      </w:r>
+      <w:r>
+        <w:rPr>
+          <w:color w:val="666666"/>
+          <w:sz w:val="28"/>
+          <w:szCs w:val="28"/>
+        </w:rPr>
+        <w:t xml:space="preserve"> </w:t>
+      </w:r>
+      <w:r>
+        <w:rPr>
+          <w:sz w:val="28"/>
+          <w:szCs w:val="28"/>
+        </w:rPr>
+        <w:t>JavaScript, HTML5, CSS3 &amp; ES6, SCSS, Typescript</w:t>
+      </w:r>
+    </w:p>
+    <w:p>
+      <w:pPr>
+        <w:spacing w:after="0" w:line="360" w:lineRule="auto"/>
+        <w:ind w:left="720"/>
+        <w:rPr>
+          <w:sz w:val="28"/>
+          <w:szCs w:val="28"/>
+        </w:rPr>
+      </w:pPr>
+      <w:r>
+        <w:rPr>
+          <w:i w:val="1"/>
+          <w:iCs w:val="1"/>
+          <w:color w:val="666666"/>
+          <w:sz w:val="28"/>
+          <w:szCs w:val="28"/>
+        </w:rPr>
+        <w:t>Libs:</w:t>
+      </w:r>
+      <w:r>
+        <w:rPr>
+          <w:sz w:val="28"/>
+          <w:szCs w:val="28"/>
+        </w:rPr>
+        <w:t xml:space="preserve"> jQuery, React JS, Redux</w:t>
+      </w:r>
+    </w:p>
+    <w:p>
+      <w:pPr>
+        <w:spacing w:after="0" w:line="360" w:lineRule="auto"/>
+        <w:ind w:left="720"/>
+        <w:rPr>
+          <w:sz w:val="28"/>
+          <w:szCs w:val="28"/>
+        </w:rPr>
+      </w:pPr>
+      <w:r>
+        <w:rPr>
+          <w:i w:val="1"/>
+          <w:iCs w:val="1"/>
+          <w:color w:val="666666"/>
+          <w:sz w:val="28"/>
+          <w:szCs w:val="28"/>
+        </w:rPr>
+        <w:t>Tooling:</w:t>
+      </w:r>
+      <w:r>
+        <w:rPr>
+          <w:color w:val="666666"/>
+          <w:sz w:val="28"/>
+          <w:szCs w:val="28"/>
+        </w:rPr>
+        <w:t xml:space="preserve">  </w:t>
+      </w:r>
+      <w:r>
+        <w:rPr>
+          <w:sz w:val="28"/>
+          <w:szCs w:val="28"/>
+        </w:rPr>
+        <w:t xml:space="preserve">Webpack, </w:t>
+      </w:r>
+      <w:proofErr w:type="spellStart"/>
+      <w:r>
+        <w:rPr>
+          <w:sz w:val="28"/>
+          <w:szCs w:val="28"/>
+        </w:rPr>
+        <w:t>Github</w:t>
+      </w:r>
+      <w:proofErr w:type="spellEnd"/>
+      <w:r>
+        <w:rPr>
+          <w:sz w:val="28"/>
+          <w:szCs w:val="28"/>
+        </w:rPr>
+        <w:t xml:space="preserve"> actions</w:t>
+      </w:r>
+    </w:p>
+    <w:p>
+      <w:pPr>
+        <w:spacing w:after="0" w:line="360" w:lineRule="auto"/>
+        <w:ind w:left="720"/>
+        <w:rPr>
+          <w:sz w:val="28"/>
+          <w:szCs w:val="28"/>
+        </w:rPr>
+      </w:pPr>
+      <w:r>
+        <w:rPr>
+          <w:i w:val="1"/>
+          <w:iCs w:val="1"/>
+          <w:color w:val="666666"/>
+          <w:sz w:val="28"/>
+          <w:szCs w:val="28"/>
+        </w:rPr>
+        <w:t>CSS frameworks:</w:t>
+      </w:r>
+      <w:r>
+        <w:rPr>
+          <w:sz w:val="28"/>
+          <w:szCs w:val="28"/>
+        </w:rPr>
+        <w:t xml:space="preserve"> Bootstrap 4, Spark EDL</w:t>
+      </w:r>
+    </w:p>
+    <w:p>
+      <w:pPr>
+        <w:spacing w:after="0" w:line="360" w:lineRule="auto"/>
+        <w:ind w:left="720"/>
+        <w:rPr>
+          <w:sz w:val="28"/>
+          <w:szCs w:val="28"/>
+        </w:rPr>
+      </w:pPr>
+      <w:r>
+        <w:rPr>
+          <w:i w:val="1"/>
+          <w:iCs w:val="1"/>
+          <w:color w:val="666666"/>
+          <w:sz w:val="28"/>
+          <w:szCs w:val="28"/>
+        </w:rPr>
+        <w:t>Unit Testing:</w:t>
+      </w:r>
+      <w:r>
+        <w:rPr>
+          <w:color w:val="666666"/>
+          <w:sz w:val="28"/>
+          <w:szCs w:val="28"/>
+        </w:rPr>
+        <w:t xml:space="preserve"> </w:t>
+      </w:r>
+      <w:r>
+        <w:rPr>
+          <w:sz w:val="28"/>
+          <w:szCs w:val="28"/>
+        </w:rPr>
+        <w:t>Jest &amp; Enzyme</w:t>
+      </w:r>
+    </w:p>
+    <w:p>
+      <w:pPr>
+        <w:pStyle w:val="Normal"/>
+        <w:spacing w:after="0" w:line="360" w:lineRule="auto"/>
+        <w:ind w:left="720"/>
+        <w:rPr>
+          <w:sz w:val="28"/>
+          <w:szCs w:val="28"/>
+        </w:rPr>
+      </w:pPr>
+      <w:r>
+        <w:rPr>
+          <w:i w:val="1"/>
+          <w:iCs w:val="1"/>
+          <w:color w:val="767171" w:themeColor="background2" w:themeTint="FF" w:themeShade="80"/>
+          <w:sz w:val="28"/>
+          <w:szCs w:val="28"/>
+        </w:rPr>
+        <w:t>Server Side:</w:t>
+      </w:r>
+      <w:r>
+        <w:rPr>
+          <w:sz w:val="28"/>
+          <w:szCs w:val="28"/>
+        </w:rPr>
+        <w:t xml:space="preserve"> NodeJS, Core Java (basics)</w:t>
+      </w:r>
+    </w:p>
+    <w:p>
+      <w:pPr>
+        <w:spacing w:after="0" w:line="360" w:lineRule="auto"/>
+        <w:ind w:left="720"/>
+        <w:rPr>
+          <w:sz w:val="28"/>
+          <w:szCs w:val="28"/>
+        </w:rPr>
+      </w:pPr>
+      <w:r>
+        <w:rPr>
+          <w:i w:val="1"/>
+          <w:iCs w:val="1"/>
+          <w:color w:val="666666"/>
+          <w:sz w:val="28"/>
+          <w:szCs w:val="28"/>
+        </w:rPr>
+        <w:t>Others:</w:t>
+      </w:r>
+      <w:r>
+        <w:rPr>
+          <w:color w:val="666666"/>
+          <w:sz w:val="28"/>
+          <w:szCs w:val="28"/>
+        </w:rPr>
+        <w:t xml:space="preserve"> </w:t>
+      </w:r>
+      <w:r>
+        <w:rPr>
+          <w:sz w:val="28"/>
+          <w:szCs w:val="28"/>
+        </w:rPr>
+        <w:t>Git, Agile Scrum, Linux operations</w:t>
+      </w:r>
+    </w:p>
+    <w:p>
+      <w:pPr>
+        <w:pStyle w:val="Normal"/>
+        <w:spacing w:after="0" w:line="360" w:lineRule="auto"/>
+        <w:rPr>
+          <w:i w:val="1"/>
+          <w:iCs w:val="1"/>
+          <w:color w:val="666666"/>
+          <w:sz w:val="28"/>
+          <w:szCs w:val="28"/>
+        </w:rPr>
+      </w:pPr>
+    </w:p>
+    <w:p>
+      <w:pPr>
+        <w:spacing w:after="0" w:line="240" w:lineRule="auto"/>
+        <w:jc w:val="left"/>
+        <w:rPr>
+          <w:i w:val="1"/>
+          <w:iCs w:val="1"/>
+          <w:sz w:val="32"/>
+          <w:szCs w:val="32"/>
+        </w:rPr>
+      </w:pPr>
+      <w:r>
+        <w:rPr>
+          <w:i w:val="1"/>
+          <w:iCs w:val="1"/>
+          <w:sz w:val="32"/>
+          <w:szCs w:val="32"/>
+        </w:rPr>
+        <w:t>Professional Experience</w:t>
       </w:r>
     </w:p>
     <w:p>
@@ -343,483 +578,42 @@
       <w:pPr>
         <w:spacing w:after="0" w:line="240" w:lineRule="auto"/>
         <w:rPr>
-          <w:i/>
-          <w:iCs/>
-          <w:sz w:val="28"/>
-          <w:szCs w:val="28"/>
-        </w:rPr>
-      </w:pPr>
-      <w:r>
-        <w:rPr>
-          <w:i/>
-          <w:iCs/>
-          <w:sz w:val="28"/>
-          <w:szCs w:val="28"/>
-        </w:rPr>
-        <w:t>Technical Skills</w:t>
+          <w:sz w:val="28"/>
+          <w:szCs w:val="36"/>
+        </w:rPr>
+      </w:pPr>
+      <w:r>
+        <w:rPr>
+          <w:sz w:val="28"/>
+          <w:szCs w:val="36"/>
+        </w:rPr>
+        <w:t xml:space="preserve">Currently working at </w:t>
+      </w:r>
+      <w:r>
+        <w:rPr>
+          <w:b/>
+          <w:sz w:val="28"/>
+          <w:szCs w:val="36"/>
+        </w:rPr>
+        <w:t>Sabre Travel Technologies</w:t>
+      </w:r>
+      <w:r>
+        <w:rPr>
+          <w:b/>
+          <w:sz w:val="28"/>
+          <w:szCs w:val="36"/>
+        </w:rPr>
+        <w:t>, Bangalore</w:t>
       </w:r>
     </w:p>
     <w:p>
       <w:pPr>
         <w:spacing w:after="0" w:line="240" w:lineRule="auto"/>
-        <w:rPr>
-          <w:sz w:val="28"/>
-          <w:szCs w:val="28"/>
-        </w:rPr>
-      </w:pPr>
-    </w:p>
-    <w:p>
-      <w:pPr>
-        <w:spacing w:after="0" w:line="360" w:lineRule="auto"/>
-        <w:ind w:left="720"/>
-        <w:rPr>
-          <w:sz w:val="28"/>
-          <w:szCs w:val="28"/>
-        </w:rPr>
-      </w:pPr>
-      <w:r>
-        <w:rPr>
-          <w:i/>
-          <w:color w:val="666666"/>
-          <w:sz w:val="28"/>
-          <w:szCs w:val="28"/>
-        </w:rPr>
-        <w:t>Tech:</w:t>
-      </w:r>
-      <w:r>
-        <w:rPr>
-          <w:color w:val="666666"/>
-          <w:sz w:val="28"/>
-          <w:szCs w:val="28"/>
-        </w:rPr>
-        <w:t xml:space="preserve"> </w:t>
-      </w:r>
-      <w:r>
-        <w:rPr>
-          <w:color w:val="666666"/>
-          <w:sz w:val="28"/>
-          <w:szCs w:val="28"/>
-        </w:rPr>
-        <w:tab/>
-      </w:r>
-      <w:r>
-        <w:rPr>
-          <w:color w:val="666666"/>
-          <w:sz w:val="28"/>
-          <w:szCs w:val="28"/>
-        </w:rPr>
-        <w:tab/>
-      </w:r>
-      <w:r>
-        <w:rPr>
-          <w:sz w:val="28"/>
-          <w:szCs w:val="28"/>
-        </w:rPr>
-        <w:t>JavaScript, HTML5</w:t>
-      </w:r>
-      <w:r>
-        <w:rPr>
-          <w:sz w:val="28"/>
-          <w:szCs w:val="28"/>
-        </w:rPr>
-        <w:t>,</w:t>
-      </w:r>
-      <w:r>
-        <w:rPr>
-          <w:sz w:val="28"/>
-          <w:szCs w:val="28"/>
-        </w:rPr>
-        <w:t xml:space="preserve"> CSS3 &amp; ES6</w:t>
-      </w:r>
-      <w:r>
-        <w:rPr>
-          <w:sz w:val="28"/>
-          <w:szCs w:val="28"/>
-        </w:rPr>
-        <w:t>, SCSS</w:t>
-      </w:r>
-    </w:p>
-    <w:p>
-      <w:pPr>
-        <w:spacing w:after="0" w:line="360" w:lineRule="auto"/>
-        <w:ind w:left="720"/>
-        <w:rPr>
-          <w:sz w:val="28"/>
-          <w:szCs w:val="28"/>
-        </w:rPr>
-      </w:pPr>
-      <w:r>
-        <w:rPr>
-          <w:i/>
-          <w:color w:val="666666"/>
-          <w:sz w:val="28"/>
-          <w:szCs w:val="28"/>
-        </w:rPr>
-        <w:t>Libs:</w:t>
-      </w:r>
-      <w:r>
-        <w:rPr>
-          <w:sz w:val="28"/>
-          <w:szCs w:val="28"/>
-        </w:rPr>
-        <w:t xml:space="preserve"> </w:t>
-      </w:r>
-      <w:r>
-        <w:rPr>
-          <w:sz w:val="28"/>
-          <w:szCs w:val="28"/>
-        </w:rPr>
-        <w:tab/>
-      </w:r>
-      <w:r>
-        <w:rPr>
-          <w:sz w:val="28"/>
-          <w:szCs w:val="28"/>
-        </w:rPr>
-        <w:tab/>
-      </w:r>
-      <w:r>
-        <w:rPr>
-          <w:sz w:val="28"/>
-          <w:szCs w:val="28"/>
-        </w:rPr>
-        <w:t>jQuery, React JS, Redux</w:t>
-      </w:r>
-    </w:p>
-    <w:p>
-      <w:pPr>
-        <w:spacing w:after="0" w:line="360" w:lineRule="auto"/>
-        <w:ind w:left="720"/>
-        <w:rPr>
-          <w:sz w:val="28"/>
-          <w:szCs w:val="28"/>
-        </w:rPr>
-      </w:pPr>
-      <w:r>
-        <w:rPr>
-          <w:i/>
-          <w:color w:val="666666"/>
-          <w:sz w:val="28"/>
-          <w:szCs w:val="28"/>
-        </w:rPr>
-        <w:t>Tooling:</w:t>
-      </w:r>
-      <w:r>
-        <w:rPr>
-          <w:color w:val="666666"/>
-          <w:sz w:val="28"/>
-          <w:szCs w:val="28"/>
-        </w:rPr>
-        <w:t xml:space="preserve"> </w:t>
-      </w:r>
-      <w:r>
-        <w:rPr>
-          <w:color w:val="666666"/>
-          <w:sz w:val="28"/>
-          <w:szCs w:val="28"/>
-        </w:rPr>
-        <w:tab/>
-      </w:r>
-      <w:r>
-        <w:rPr>
-          <w:sz w:val="28"/>
-          <w:szCs w:val="28"/>
-        </w:rPr>
-        <w:t>Webpack</w:t>
-      </w:r>
-      <w:r>
-        <w:rPr>
-          <w:sz w:val="28"/>
-          <w:szCs w:val="28"/>
-        </w:rPr>
-        <w:t xml:space="preserve">, </w:t>
-      </w:r>
-      <w:proofErr w:type="spellStart"/>
-      <w:r>
-        <w:rPr>
-          <w:sz w:val="28"/>
-          <w:szCs w:val="28"/>
-        </w:rPr>
-        <w:t>Github</w:t>
-      </w:r>
-      <w:proofErr w:type="spellEnd"/>
-      <w:r>
-        <w:rPr>
-          <w:sz w:val="28"/>
-          <w:szCs w:val="28"/>
-        </w:rPr>
-        <w:t xml:space="preserve"> actions</w:t>
-      </w:r>
-    </w:p>
-    <w:p>
-      <w:pPr>
-        <w:spacing w:after="0" w:line="360" w:lineRule="auto"/>
-        <w:ind w:left="720"/>
-        <w:rPr>
-          <w:sz w:val="28"/>
-          <w:szCs w:val="28"/>
-        </w:rPr>
-      </w:pPr>
-      <w:r>
-        <w:rPr>
-          <w:i/>
-          <w:color w:val="666666"/>
-          <w:sz w:val="28"/>
-          <w:szCs w:val="28"/>
-        </w:rPr>
-        <w:t>CSS frameworks:</w:t>
-      </w:r>
-      <w:r>
-        <w:rPr>
-          <w:sz w:val="28"/>
-          <w:szCs w:val="28"/>
-        </w:rPr>
-        <w:t xml:space="preserve"> </w:t>
-      </w:r>
-      <w:r>
-        <w:rPr>
-          <w:sz w:val="28"/>
-          <w:szCs w:val="28"/>
-        </w:rPr>
-        <w:tab/>
-      </w:r>
-      <w:r>
-        <w:rPr>
-          <w:sz w:val="28"/>
-          <w:szCs w:val="28"/>
-        </w:rPr>
-        <w:t>Bootstrap</w:t>
-      </w:r>
-      <w:r>
-        <w:rPr>
-          <w:sz w:val="28"/>
-          <w:szCs w:val="28"/>
-        </w:rPr>
-        <w:t xml:space="preserve"> 4</w:t>
-      </w:r>
-    </w:p>
-    <w:p>
-      <w:pPr>
-        <w:spacing w:after="0" w:line="360" w:lineRule="auto"/>
-        <w:ind w:left="720"/>
-        <w:rPr>
-          <w:sz w:val="28"/>
-          <w:szCs w:val="28"/>
-        </w:rPr>
-      </w:pPr>
-      <w:r>
-        <w:rPr>
-          <w:i/>
-          <w:color w:val="666666"/>
-          <w:sz w:val="28"/>
-          <w:szCs w:val="28"/>
-        </w:rPr>
-        <w:t xml:space="preserve">Unit </w:t>
-      </w:r>
-      <w:r>
-        <w:rPr>
-          <w:i/>
-          <w:color w:val="666666"/>
-          <w:sz w:val="28"/>
-          <w:szCs w:val="28"/>
-        </w:rPr>
-        <w:t>Testing:</w:t>
-      </w:r>
-      <w:r>
-        <w:rPr>
-          <w:color w:val="666666"/>
-          <w:sz w:val="28"/>
-          <w:szCs w:val="28"/>
-        </w:rPr>
-        <w:t xml:space="preserve"> </w:t>
-      </w:r>
-      <w:r>
-        <w:rPr>
-          <w:color w:val="666666"/>
-          <w:sz w:val="28"/>
-          <w:szCs w:val="28"/>
-        </w:rPr>
-        <w:tab/>
-      </w:r>
-      <w:r>
-        <w:rPr>
-          <w:sz w:val="28"/>
-          <w:szCs w:val="28"/>
-        </w:rPr>
-        <w:t>Jest &amp; Enzyme</w:t>
-      </w:r>
-    </w:p>
-    <w:p>
-      <w:pPr>
-        <w:spacing w:after="0" w:line="360" w:lineRule="auto"/>
-        <w:ind w:left="720"/>
-        <w:rPr>
-          <w:sz w:val="28"/>
-          <w:szCs w:val="28"/>
-        </w:rPr>
-      </w:pPr>
-      <w:r>
-        <w:rPr>
-          <w:i/>
-          <w:color w:val="666666"/>
-          <w:sz w:val="28"/>
-          <w:szCs w:val="28"/>
-        </w:rPr>
-        <w:t>Others:</w:t>
-      </w:r>
-      <w:r>
-        <w:rPr>
-          <w:color w:val="666666"/>
-          <w:sz w:val="28"/>
-          <w:szCs w:val="28"/>
-        </w:rPr>
-        <w:t xml:space="preserve"> </w:t>
-      </w:r>
-      <w:r>
-        <w:rPr>
-          <w:color w:val="666666"/>
-          <w:sz w:val="28"/>
-          <w:szCs w:val="28"/>
-        </w:rPr>
-        <w:tab/>
-      </w:r>
-      <w:r>
-        <w:rPr>
-          <w:color w:val="666666"/>
-          <w:sz w:val="28"/>
-          <w:szCs w:val="28"/>
-        </w:rPr>
-        <w:tab/>
-      </w:r>
-      <w:r>
-        <w:rPr>
-          <w:sz w:val="28"/>
-          <w:szCs w:val="28"/>
-        </w:rPr>
-        <w:t>Gi</w:t>
-      </w:r>
-      <w:r>
-        <w:rPr>
-          <w:sz w:val="28"/>
-          <w:szCs w:val="28"/>
-        </w:rPr>
-        <w:t>t</w:t>
-      </w:r>
-      <w:r>
-        <w:rPr>
-          <w:sz w:val="28"/>
-          <w:szCs w:val="28"/>
-        </w:rPr>
-        <w:t>, Agile Scrum,</w:t>
-      </w:r>
-      <w:r>
-        <w:rPr>
-          <w:sz w:val="28"/>
-          <w:szCs w:val="28"/>
-        </w:rPr>
-        <w:t xml:space="preserve"> </w:t>
-      </w:r>
-      <w:r>
-        <w:rPr>
-          <w:sz w:val="28"/>
-          <w:szCs w:val="28"/>
-        </w:rPr>
-        <w:t>Linux</w:t>
-      </w:r>
-    </w:p>
-    <w:p>
-      <w:pPr>
-        <w:pBdr>
-          <w:bottom w:val="single" w:sz="6" w:space="1" w:color="auto"/>
-        </w:pBdr>
-        <w:spacing w:after="0" w:line="360" w:lineRule="auto"/>
-        <w:rPr>
-          <w:i/>
-          <w:color w:val="666666"/>
-          <w:sz w:val="28"/>
-          <w:szCs w:val="28"/>
-        </w:rPr>
-      </w:pPr>
-    </w:p>
-    <w:p>
-      <w:pPr>
-        <w:spacing w:after="0" w:line="240" w:lineRule="auto"/>
-        <w:rPr>
-          <w:sz w:val="24"/>
-          <w:szCs w:val="24"/>
-        </w:rPr>
-      </w:pPr>
-    </w:p>
-    <w:p>
-      <w:pPr>
-        <w:spacing w:after="0" w:line="240" w:lineRule="auto"/>
-        <w:jc w:val="center"/>
-        <w:rPr>
-          <w:i/>
-          <w:iCs/>
-          <w:sz w:val="28"/>
-          <w:szCs w:val="28"/>
-        </w:rPr>
-      </w:pPr>
-      <w:r>
-        <w:rPr>
-          <w:i/>
-          <w:iCs/>
-          <w:sz w:val="28"/>
-          <w:szCs w:val="28"/>
-        </w:rPr>
-        <w:t>Professional Experience</w:t>
-      </w:r>
-    </w:p>
-    <w:p>
-      <w:pPr>
-        <w:spacing w:after="0" w:line="240" w:lineRule="auto"/>
-        <w:rPr>
-          <w:sz w:val="24"/>
-          <w:szCs w:val="24"/>
-        </w:rPr>
-      </w:pPr>
-    </w:p>
-    <w:p>
-      <w:pPr>
-        <w:spacing w:after="0" w:line="240" w:lineRule="auto"/>
-        <w:rPr>
-          <w:sz w:val="28"/>
-          <w:szCs w:val="36"/>
-        </w:rPr>
-      </w:pPr>
-      <w:r>
-        <w:rPr>
-          <w:sz w:val="28"/>
-          <w:szCs w:val="36"/>
-        </w:rPr>
-        <w:t xml:space="preserve">Currently working at </w:t>
-      </w:r>
-      <w:r>
-        <w:rPr>
-          <w:b/>
-          <w:sz w:val="28"/>
-          <w:szCs w:val="36"/>
-        </w:rPr>
-        <w:t>Sabre Travel Technologies</w:t>
-      </w:r>
-      <w:r>
-        <w:rPr>
-          <w:b/>
-          <w:sz w:val="28"/>
-          <w:szCs w:val="36"/>
-        </w:rPr>
-        <w:t>, Bangalore</w:t>
-      </w:r>
-    </w:p>
-    <w:p>
-      <w:pPr>
-        <w:spacing w:after="0" w:line="240" w:lineRule="auto"/>
-      </w:pPr>
-    </w:p>
-    <w:p>
-      <w:pPr>
-        <w:spacing w:after="0" w:line="360" w:lineRule="auto"/>
+      </w:pPr>
+    </w:p>
+    <w:p>
+      <w:pPr>
+        <w:spacing w:after="0" w:line="276" w:lineRule="auto"/>
         <w:rPr>
           <w:sz w:val="28"/>
           <w:szCs w:val="28"/>
@@ -891,7 +685,7 @@
     </w:p>
     <w:p>
       <w:pPr>
-        <w:spacing w:after="0" w:line="360" w:lineRule="auto"/>
+        <w:spacing w:after="0" w:line="276" w:lineRule="auto"/>
         <w:rPr>
           <w:sz w:val="28"/>
           <w:szCs w:val="28"/>
@@ -905,7 +699,7 @@
           <w:ilvl w:val="0"/>
           <w:numId w:val="9"/>
         </w:numPr>
-        <w:spacing w:after="0" w:line="360" w:lineRule="auto"/>
+        <w:spacing w:after="0" w:line="276" w:lineRule="auto"/>
         <w:ind w:left="360"/>
         <w:rPr>
           <w:sz w:val="28"/>
@@ -955,7 +749,7 @@
           <w:ilvl w:val="0"/>
           <w:numId w:val="9"/>
         </w:numPr>
-        <w:spacing w:after="0" w:line="360" w:lineRule="auto"/>
+        <w:spacing w:after="0" w:line="276" w:lineRule="auto"/>
         <w:ind w:left="360"/>
         <w:rPr>
           <w:sz w:val="28"/>
@@ -991,21 +785,20 @@
           <w:ilvl w:val="0"/>
           <w:numId w:val="9"/>
         </w:numPr>
-        <w:spacing w:after="0" w:line="360" w:lineRule="auto"/>
+        <w:spacing w:after="0" w:line="276" w:lineRule="auto"/>
         <w:ind w:left="360"/>
         <w:rPr>
-          <w:b/>
-          <w:bCs/>
-          <w:sz w:val="28"/>
-          <w:szCs w:val="28"/>
-        </w:rPr>
-      </w:pPr>
-      <w:r>
-        <w:rPr>
-          <w:sz w:val="28"/>
-          <w:szCs w:val="28"/>
-        </w:rPr>
-        <w:lastRenderedPageBreak/>
+          <w:b w:val="1"/>
+          <w:bCs w:val="1"/>
+          <w:sz w:val="28"/>
+          <w:szCs w:val="28"/>
+        </w:rPr>
+      </w:pPr>
+      <w:r>
+        <w:rPr>
+          <w:sz w:val="28"/>
+          <w:szCs w:val="28"/>
+        </w:rPr>
         <w:t>Own</w:t>
       </w:r>
       <w:r>
@@ -1058,7 +851,7 @@
           <w:ilvl w:val="0"/>
           <w:numId w:val="10"/>
         </w:numPr>
-        <w:spacing w:after="0" w:line="360" w:lineRule="auto"/>
+        <w:spacing w:after="0" w:line="276" w:lineRule="auto"/>
         <w:ind w:left="360"/>
         <w:rPr>
           <w:sz w:val="28"/>
@@ -1080,8 +873,9 @@
           <w:ilvl w:val="0"/>
           <w:numId w:val="10"/>
         </w:numPr>
-        <w:spacing w:after="0" w:line="360" w:lineRule="auto"/>
+        <w:spacing w:after="0" w:line="276" w:lineRule="auto"/>
         <w:ind w:left="360"/>
+        <w:rPr/>
       </w:pPr>
       <w:r>
         <w:rPr>
@@ -1155,7 +949,7 @@
     </w:p>
     <w:p>
       <w:pPr>
-        <w:spacing w:after="0" w:line="360" w:lineRule="auto"/>
+        <w:spacing w:after="0" w:line="276" w:lineRule="auto"/>
         <w:ind w:left="360" w:firstLine="360"/>
         <w:rPr>
           <w:sz w:val="28"/>
@@ -1205,7 +999,7 @@
           <w:ilvl w:val="0"/>
           <w:numId w:val="17"/>
         </w:numPr>
-        <w:spacing w:after="0" w:line="360" w:lineRule="auto"/>
+        <w:spacing w:after="0" w:line="276" w:lineRule="auto"/>
         <w:rPr>
           <w:sz w:val="28"/>
           <w:szCs w:val="28"/>
@@ -1247,7 +1041,7 @@
           <w:ilvl w:val="0"/>
           <w:numId w:val="17"/>
         </w:numPr>
-        <w:spacing w:after="0" w:line="360" w:lineRule="auto"/>
+        <w:spacing w:after="0" w:line="276" w:lineRule="auto"/>
         <w:rPr>
           <w:sz w:val="28"/>
           <w:szCs w:val="28"/>
@@ -1282,7 +1076,7 @@
           <w:ilvl w:val="0"/>
           <w:numId w:val="11"/>
         </w:numPr>
-        <w:spacing w:after="0" w:line="360" w:lineRule="auto"/>
+        <w:spacing w:after="0" w:line="276" w:lineRule="auto"/>
         <w:rPr>
           <w:sz w:val="28"/>
           <w:szCs w:val="28"/>
@@ -1382,6 +1176,7 @@
     </w:p>
     <w:p>
       <w:pPr>
+        <w:spacing w:line="276" w:lineRule="auto"/>
         <w:rPr>
           <w:sz w:val="28"/>
           <w:szCs w:val="28"/>
@@ -1393,6 +1188,12 @@
           <w:szCs w:val="28"/>
         </w:rPr>
         <w:tab/>
+      </w:r>
+      <w:r>
+        <w:rPr>
+          <w:sz w:val="28"/>
+          <w:szCs w:val="28"/>
+        </w:rPr>
         <w:t xml:space="preserve">As a UI developer, worked as a contractor for various clients. </w:t>
       </w:r>
       <w:r>
@@ -1417,7 +1218,7 @@
           <w:ilvl w:val="0"/>
           <w:numId w:val="18"/>
         </w:numPr>
-        <w:spacing w:line="360" w:lineRule="auto"/>
+        <w:spacing w:line="276" w:lineRule="auto"/>
         <w:rPr>
           <w:sz w:val="28"/>
           <w:szCs w:val="28"/>
@@ -1438,7 +1239,7 @@
           <w:ilvl w:val="0"/>
           <w:numId w:val="18"/>
         </w:numPr>
-        <w:spacing w:line="360" w:lineRule="auto"/>
+        <w:spacing w:line="276" w:lineRule="auto"/>
         <w:rPr>
           <w:sz w:val="28"/>
           <w:szCs w:val="28"/>
@@ -1459,7 +1260,7 @@
           <w:ilvl w:val="0"/>
           <w:numId w:val="18"/>
         </w:numPr>
-        <w:spacing w:line="360" w:lineRule="auto"/>
+        <w:spacing w:line="276" w:lineRule="auto"/>
         <w:rPr>
           <w:sz w:val="28"/>
           <w:szCs w:val="28"/>
@@ -1480,7 +1281,7 @@
           <w:ilvl w:val="0"/>
           <w:numId w:val="18"/>
         </w:numPr>
-        <w:spacing w:line="360" w:lineRule="auto"/>
+        <w:spacing w:line="276" w:lineRule="auto"/>
         <w:rPr>
           <w:sz w:val="24"/>
           <w:szCs w:val="24"/>
@@ -1507,18 +1308,18 @@
       <w:pPr>
         <w:spacing w:after="0" w:line="240" w:lineRule="auto"/>
         <w:rPr>
-          <w:i/>
-          <w:iCs/>
-          <w:sz w:val="28"/>
-          <w:szCs w:val="28"/>
-        </w:rPr>
-      </w:pPr>
-      <w:r>
-        <w:rPr>
-          <w:i/>
-          <w:iCs/>
-          <w:sz w:val="28"/>
-          <w:szCs w:val="28"/>
+          <w:i w:val="1"/>
+          <w:iCs w:val="1"/>
+          <w:sz w:val="32"/>
+          <w:szCs w:val="32"/>
+        </w:rPr>
+      </w:pPr>
+      <w:r>
+        <w:rPr>
+          <w:i w:val="1"/>
+          <w:iCs w:val="1"/>
+          <w:sz w:val="32"/>
+          <w:szCs w:val="32"/>
         </w:rPr>
         <w:t>Education</w:t>
       </w:r>
@@ -1535,25 +1336,19 @@
     <w:p>
       <w:pPr>
         <w:spacing w:after="0" w:line="360" w:lineRule="auto"/>
-        <w:ind w:firstLine="720"/>
-        <w:rPr>
-          <w:sz w:val="28"/>
-          <w:szCs w:val="28"/>
-        </w:rPr>
-      </w:pPr>
-      <w:r>
-        <w:rPr>
-          <w:sz w:val="28"/>
-          <w:szCs w:val="28"/>
-        </w:rPr>
-        <w:t>Bachelor of Engineering</w:t>
-      </w:r>
-      <w:r>
-        <w:rPr>
-          <w:sz w:val="28"/>
-          <w:szCs w:val="28"/>
-        </w:rPr>
-        <w:t xml:space="preserve"> from PESIT South Campus (PESSE), 2007-11, VTU Karnataka</w:t>
+        <w:ind w:firstLine="0"/>
+        <w:jc w:val="both"/>
+        <w:rPr>
+          <w:sz w:val="28"/>
+          <w:szCs w:val="28"/>
+        </w:rPr>
+      </w:pPr>
+      <w:r>
+        <w:rPr>
+          <w:sz w:val="28"/>
+          <w:szCs w:val="28"/>
+        </w:rPr>
+        <w:t>Bachelor of Engineering from PESIT South Campus (PESSE), 2007-11, Bangalore, VTU Karnataka</w:t>
       </w:r>
     </w:p>
     <w:p>
@@ -1570,18 +1365,18 @@
       <w:pPr>
         <w:spacing w:after="0" w:line="240" w:lineRule="auto"/>
         <w:rPr>
-          <w:i/>
-          <w:iCs/>
-          <w:sz w:val="28"/>
-          <w:szCs w:val="28"/>
-        </w:rPr>
-      </w:pPr>
-      <w:r>
-        <w:rPr>
-          <w:i/>
-          <w:iCs/>
-          <w:sz w:val="28"/>
-          <w:szCs w:val="28"/>
+          <w:i w:val="1"/>
+          <w:iCs w:val="1"/>
+          <w:sz w:val="32"/>
+          <w:szCs w:val="32"/>
+        </w:rPr>
+      </w:pPr>
+      <w:r>
+        <w:rPr>
+          <w:i w:val="1"/>
+          <w:iCs w:val="1"/>
+          <w:sz w:val="32"/>
+          <w:szCs w:val="32"/>
         </w:rPr>
         <w:t>Hobbies</w:t>
       </w:r>
@@ -1601,7 +1396,7 @@
           <w:ilvl w:val="0"/>
           <w:numId w:val="3"/>
         </w:numPr>
-        <w:spacing w:after="0" w:line="360" w:lineRule="auto"/>
+        <w:spacing w:after="0" w:line="276" w:lineRule="auto"/>
         <w:contextualSpacing/>
         <w:rPr>
           <w:sz w:val="28"/>
@@ -1622,7 +1417,7 @@
           <w:ilvl w:val="0"/>
           <w:numId w:val="3"/>
         </w:numPr>
-        <w:spacing w:after="0" w:line="360" w:lineRule="auto"/>
+        <w:spacing w:after="0" w:line="276" w:lineRule="auto"/>
         <w:contextualSpacing/>
         <w:rPr>
           <w:sz w:val="28"/>
@@ -1639,7 +1434,7 @@
     </w:p>
     <w:sectPr>
       <w:footerReference w:type="default" r:id="rId9"/>
-      <w:pgSz w:w="11907" w:h="16839"/>
+      <w:pgSz w:w="12240" w:h="15840" w:orient="portrait"/>
       <w:pgMar w:top="720" w:right="720" w:bottom="720" w:left="720" w:header="0" w:footer="720" w:gutter="0"/>
       <w:pgNumType w:start="1"/>
       <w:cols w:space="720"/>
@@ -1711,6 +1506,117 @@
 
 <file path=word/numbering.xml><?xml version="1.0" encoding="utf-8"?>
 <w:numbering xmlns:wpc="http://schemas.microsoft.com/office/word/2010/wordprocessingCanvas" xmlns:cx="http://schemas.microsoft.com/office/drawing/2014/chartex" xmlns:cx1="http://schemas.microsoft.com/office/drawing/2015/9/8/chartex" xmlns:cx2="http://schemas.microsoft.com/office/drawing/2015/10/21/chartex" xmlns:cx3="http://schemas.microsoft.com/office/drawing/2016/5/9/chartex" xmlns:cx4="http://schemas.microsoft.com/office/drawing/2016/5/10/chartex" xmlns:cx5="http://schemas.microsoft.com/office/drawing/2016/5/11/chartex" xmlns:cx6="http://schemas.microsoft.com/office/drawing/2016/5/12/chartex" xmlns:cx7="http://schemas.microsoft.com/office/drawing/2016/5/13/chartex" xmlns:cx8="http://schemas.microsoft.com/office/drawing/2016/5/14/chartex" xmlns:mc="http://schemas.openxmlformats.org/markup-compatibility/2006" xmlns:aink="http://schemas.microsoft.com/office/drawing/2016/ink" xmlns:am3d="http://schemas.microsoft.com/office/drawing/2017/model3d" xmlns:o="urn:schemas-microsoft-com:office:office" xmlns:r="http://schemas.openxmlformats.org/officeDocument/2006/relationships" xmlns:m="http://schemas.openxmlformats.org/officeDocument/2006/math" xmlns:v="urn:schemas-microsoft-com:vml" xmlns:wp14="http://schemas.microsoft.com/office/word/2010/wordprocessingDrawing" xmlns:wp="http://schemas.openxmlformats.org/drawingml/2006/wordprocessingDrawing" xmlns:w10="urn:schemas-microsoft-com:office:word" xmlns:w="http://schemas.openxmlformats.org/wordprocessingml/2006/main" xmlns:w14="http://schemas.microsoft.com/office/word/2010/wordml" xmlns:w15="http://schemas.microsoft.com/office/word/2012/wordml" xmlns:w16cex="http://schemas.microsoft.com/office/word/2018/wordml/cex" xmlns:w16cid="http://schemas.microsoft.com/office/word/2016/wordml/cid" xmlns:w16="http://schemas.microsoft.com/office/word/2018/wordml" xmlns:w16se="http://schemas.microsoft.com/office/word/2015/wordml/symex" xmlns:wpg="http://schemas.microsoft.com/office/word/2010/wordprocessingGroup" xmlns:wpi="http://schemas.microsoft.com/office/word/2010/wordprocessingInk" xmlns:wne="http://schemas.microsoft.com/office/word/2006/wordml" xmlns:wps="http://schemas.microsoft.com/office/word/2010/wordprocessingShape" mc:Ignorable="w14 w15 w16se w16cid w16 w16cex wp14">
+  <w:abstractNum xmlns:w="http://schemas.openxmlformats.org/wordprocessingml/2006/main" w:abstractNumId="19">
+    <w:multiLevelType xmlns:w="http://schemas.openxmlformats.org/wordprocessingml/2006/main" w:val="hybridMultilevel"/>
+    <w:lvl xmlns:w="http://schemas.openxmlformats.org/wordprocessingml/2006/main" w:ilvl="0">
+      <w:start w:val="1"/>
+      <w:numFmt w:val="bullet"/>
+      <w:lvlText w:val=""/>
+      <w:lvlJc w:val="left"/>
+      <w:pPr>
+        <w:ind w:left="720" w:hanging="360"/>
+      </w:pPr>
+      <w:rPr>
+        <w:rFonts w:hint="default" w:ascii="Symbol" w:hAnsi="Symbol"/>
+      </w:rPr>
+    </w:lvl>
+    <w:lvl xmlns:w="http://schemas.openxmlformats.org/wordprocessingml/2006/main" w:ilvl="1">
+      <w:start w:val="1"/>
+      <w:numFmt w:val="bullet"/>
+      <w:lvlText w:val="o"/>
+      <w:lvlJc w:val="left"/>
+      <w:pPr>
+        <w:ind w:left="1440" w:hanging="360"/>
+      </w:pPr>
+      <w:rPr>
+        <w:rFonts w:hint="default" w:ascii="Courier New" w:hAnsi="Courier New"/>
+      </w:rPr>
+    </w:lvl>
+    <w:lvl xmlns:w="http://schemas.openxmlformats.org/wordprocessingml/2006/main" w:ilvl="2">
+      <w:start w:val="1"/>
+      <w:numFmt w:val="bullet"/>
+      <w:lvlText w:val=""/>
+      <w:lvlJc w:val="left"/>
+      <w:pPr>
+        <w:ind w:left="2160" w:hanging="360"/>
+      </w:pPr>
+      <w:rPr>
+        <w:rFonts w:hint="default" w:ascii="Wingdings" w:hAnsi="Wingdings"/>
+      </w:rPr>
+    </w:lvl>
+    <w:lvl xmlns:w="http://schemas.openxmlformats.org/wordprocessingml/2006/main" w:ilvl="3">
+      <w:start w:val="1"/>
+      <w:numFmt w:val="bullet"/>
+      <w:lvlText w:val=""/>
+      <w:lvlJc w:val="left"/>
+      <w:pPr>
+        <w:ind w:left="2880" w:hanging="360"/>
+      </w:pPr>
+      <w:rPr>
+        <w:rFonts w:hint="default" w:ascii="Symbol" w:hAnsi="Symbol"/>
+      </w:rPr>
+    </w:lvl>
+    <w:lvl xmlns:w="http://schemas.openxmlformats.org/wordprocessingml/2006/main" w:ilvl="4">
+      <w:start w:val="1"/>
+      <w:numFmt w:val="bullet"/>
+      <w:lvlText w:val="o"/>
+      <w:lvlJc w:val="left"/>
+      <w:pPr>
+        <w:ind w:left="3600" w:hanging="360"/>
+      </w:pPr>
+      <w:rPr>
+        <w:rFonts w:hint="default" w:ascii="Courier New" w:hAnsi="Courier New"/>
+      </w:rPr>
+    </w:lvl>
+    <w:lvl xmlns:w="http://schemas.openxmlformats.org/wordprocessingml/2006/main" w:ilvl="5">
+      <w:start w:val="1"/>
+      <w:numFmt w:val="bullet"/>
+      <w:lvlText w:val=""/>
+      <w:lvlJc w:val="left"/>
+      <w:pPr>
+        <w:ind w:left="4320" w:hanging="360"/>
+      </w:pPr>
+      <w:rPr>
+        <w:rFonts w:hint="default" w:ascii="Wingdings" w:hAnsi="Wingdings"/>
+      </w:rPr>
+    </w:lvl>
+    <w:lvl xmlns:w="http://schemas.openxmlformats.org/wordprocessingml/2006/main" w:ilvl="6">
+      <w:start w:val="1"/>
+      <w:numFmt w:val="bullet"/>
+      <w:lvlText w:val=""/>
+      <w:lvlJc w:val="left"/>
+      <w:pPr>
+        <w:ind w:left="5040" w:hanging="360"/>
+      </w:pPr>
+      <w:rPr>
+        <w:rFonts w:hint="default" w:ascii="Symbol" w:hAnsi="Symbol"/>
+      </w:rPr>
+    </w:lvl>
+    <w:lvl xmlns:w="http://schemas.openxmlformats.org/wordprocessingml/2006/main" w:ilvl="7">
+      <w:start w:val="1"/>
+      <w:numFmt w:val="bullet"/>
+      <w:lvlText w:val="o"/>
+      <w:lvlJc w:val="left"/>
+      <w:pPr>
+        <w:ind w:left="5760" w:hanging="360"/>
+      </w:pPr>
+      <w:rPr>
+        <w:rFonts w:hint="default" w:ascii="Courier New" w:hAnsi="Courier New"/>
+      </w:rPr>
+    </w:lvl>
+    <w:lvl xmlns:w="http://schemas.openxmlformats.org/wordprocessingml/2006/main" w:ilvl="8">
+      <w:start w:val="1"/>
+      <w:numFmt w:val="bullet"/>
+      <w:lvlText w:val=""/>
+      <w:lvlJc w:val="left"/>
+      <w:pPr>
+        <w:ind w:left="6480" w:hanging="360"/>
+      </w:pPr>
+      <w:rPr>
+        <w:rFonts w:hint="default" w:ascii="Wingdings" w:hAnsi="Wingdings"/>
+      </w:rPr>
+    </w:lvl>
+  </w:abstractNum>
   <w:abstractNum w:abstractNumId="0" w15:restartNumberingAfterBreak="0">
     <w:nsid w:val="045974E1"/>
     <w:multiLevelType w:val="hybridMultilevel"/>
@@ -1724,7 +1630,7 @@
         <w:ind w:left="720" w:hanging="360"/>
       </w:pPr>
       <w:rPr>
-        <w:rFonts w:ascii="Symbol" w:hAnsi="Symbol" w:cs="Symbol" w:hint="default"/>
+        <w:rFonts w:hint="default" w:ascii="Symbol" w:hAnsi="Symbol" w:cs="Symbol"/>
       </w:rPr>
     </w:lvl>
     <w:lvl w:ilvl="1" w:tplc="40090003" w:tentative="1">
@@ -1736,7 +1642,7 @@
         <w:ind w:left="1440" w:hanging="360"/>
       </w:pPr>
       <w:rPr>
-        <w:rFonts w:ascii="Courier New" w:hAnsi="Courier New" w:cs="Courier New" w:hint="default"/>
+        <w:rFonts w:hint="default" w:ascii="Courier New" w:hAnsi="Courier New" w:cs="Courier New"/>
       </w:rPr>
     </w:lvl>
     <w:lvl w:ilvl="2" w:tplc="40090005" w:tentative="1">
@@ -1748,7 +1654,7 @@
         <w:ind w:left="2160" w:hanging="360"/>
       </w:pPr>
       <w:rPr>
-        <w:rFonts w:ascii="Wingdings" w:hAnsi="Wingdings" w:cs="Wingdings" w:hint="default"/>
+        <w:rFonts w:hint="default" w:ascii="Wingdings" w:hAnsi="Wingdings" w:cs="Wingdings"/>
       </w:rPr>
     </w:lvl>
     <w:lvl w:ilvl="3" w:tplc="40090001" w:tentative="1">
@@ -1760,7 +1666,7 @@
         <w:ind w:left="2880" w:hanging="360"/>
       </w:pPr>
       <w:rPr>
-        <w:rFonts w:ascii="Symbol" w:hAnsi="Symbol" w:cs="Symbol" w:hint="default"/>
+        <w:rFonts w:hint="default" w:ascii="Symbol" w:hAnsi="Symbol" w:cs="Symbol"/>
       </w:rPr>
     </w:lvl>
     <w:lvl w:ilvl="4" w:tplc="40090003" w:tentative="1">
@@ -1772,7 +1678,7 @@
         <w:ind w:left="3600" w:hanging="360"/>
       </w:pPr>
       <w:rPr>
-        <w:rFonts w:ascii="Courier New" w:hAnsi="Courier New" w:cs="Courier New" w:hint="default"/>
+        <w:rFonts w:hint="default" w:ascii="Courier New" w:hAnsi="Courier New" w:cs="Courier New"/>
       </w:rPr>
     </w:lvl>
     <w:lvl w:ilvl="5" w:tplc="40090005" w:tentative="1">
@@ -1784,7 +1690,7 @@
         <w:ind w:left="4320" w:hanging="360"/>
       </w:pPr>
       <w:rPr>
-        <w:rFonts w:ascii="Wingdings" w:hAnsi="Wingdings" w:cs="Wingdings" w:hint="default"/>
+        <w:rFonts w:hint="default" w:ascii="Wingdings" w:hAnsi="Wingdings" w:cs="Wingdings"/>
       </w:rPr>
     </w:lvl>
     <w:lvl w:ilvl="6" w:tplc="40090001" w:tentative="1">
@@ -1796,7 +1702,7 @@
         <w:ind w:left="5040" w:hanging="360"/>
       </w:pPr>
       <w:rPr>
-        <w:rFonts w:ascii="Symbol" w:hAnsi="Symbol" w:cs="Symbol" w:hint="default"/>
+        <w:rFonts w:hint="default" w:ascii="Symbol" w:hAnsi="Symbol" w:cs="Symbol"/>
       </w:rPr>
     </w:lvl>
     <w:lvl w:ilvl="7" w:tplc="40090003" w:tentative="1">
@@ -1808,7 +1714,7 @@
         <w:ind w:left="5760" w:hanging="360"/>
       </w:pPr>
       <w:rPr>
-        <w:rFonts w:ascii="Courier New" w:hAnsi="Courier New" w:cs="Courier New" w:hint="default"/>
+        <w:rFonts w:hint="default" w:ascii="Courier New" w:hAnsi="Courier New" w:cs="Courier New"/>
       </w:rPr>
     </w:lvl>
     <w:lvl w:ilvl="8" w:tplc="40090005" w:tentative="1">
@@ -1820,7 +1726,7 @@
         <w:ind w:left="6480" w:hanging="360"/>
       </w:pPr>
       <w:rPr>
-        <w:rFonts w:ascii="Wingdings" w:hAnsi="Wingdings" w:cs="Wingdings" w:hint="default"/>
+        <w:rFonts w:hint="default" w:ascii="Wingdings" w:hAnsi="Wingdings" w:cs="Wingdings"/>
       </w:rPr>
     </w:lvl>
   </w:abstractNum>
@@ -1837,7 +1743,7 @@
         <w:ind w:left="720" w:hanging="360"/>
       </w:pPr>
       <w:rPr>
-        <w:rFonts w:ascii="Symbol" w:hAnsi="Symbol" w:cs="Symbol" w:hint="default"/>
+        <w:rFonts w:hint="default" w:ascii="Symbol" w:hAnsi="Symbol" w:cs="Symbol"/>
       </w:rPr>
     </w:lvl>
     <w:lvl w:ilvl="1" w:tplc="40090003" w:tentative="1">
@@ -1849,7 +1755,7 @@
         <w:ind w:left="1440" w:hanging="360"/>
       </w:pPr>
       <w:rPr>
-        <w:rFonts w:ascii="Courier New" w:hAnsi="Courier New" w:cs="Courier New" w:hint="default"/>
+        <w:rFonts w:hint="default" w:ascii="Courier New" w:hAnsi="Courier New" w:cs="Courier New"/>
       </w:rPr>
     </w:lvl>
     <w:lvl w:ilvl="2" w:tplc="40090005" w:tentative="1">
@@ -1861,7 +1767,7 @@
         <w:ind w:left="2160" w:hanging="360"/>
       </w:pPr>
       <w:rPr>
-        <w:rFonts w:ascii="Wingdings" w:hAnsi="Wingdings" w:cs="Wingdings" w:hint="default"/>
+        <w:rFonts w:hint="default" w:ascii="Wingdings" w:hAnsi="Wingdings" w:cs="Wingdings"/>
       </w:rPr>
     </w:lvl>
     <w:lvl w:ilvl="3" w:tplc="40090001" w:tentative="1">
@@ -1873,7 +1779,7 @@
         <w:ind w:left="2880" w:hanging="360"/>
       </w:pPr>
       <w:rPr>
-        <w:rFonts w:ascii="Symbol" w:hAnsi="Symbol" w:cs="Symbol" w:hint="default"/>
+        <w:rFonts w:hint="default" w:ascii="Symbol" w:hAnsi="Symbol" w:cs="Symbol"/>
       </w:rPr>
     </w:lvl>
     <w:lvl w:ilvl="4" w:tplc="40090003" w:tentative="1">
@@ -1885,7 +1791,7 @@
         <w:ind w:left="3600" w:hanging="360"/>
       </w:pPr>
       <w:rPr>
-        <w:rFonts w:ascii="Courier New" w:hAnsi="Courier New" w:cs="Courier New" w:hint="default"/>
+        <w:rFonts w:hint="default" w:ascii="Courier New" w:hAnsi="Courier New" w:cs="Courier New"/>
       </w:rPr>
     </w:lvl>
     <w:lvl w:ilvl="5" w:tplc="40090005" w:tentative="1">
@@ -1897,7 +1803,7 @@
         <w:ind w:left="4320" w:hanging="360"/>
       </w:pPr>
       <w:rPr>
-        <w:rFonts w:ascii="Wingdings" w:hAnsi="Wingdings" w:cs="Wingdings" w:hint="default"/>
+        <w:rFonts w:hint="default" w:ascii="Wingdings" w:hAnsi="Wingdings" w:cs="Wingdings"/>
       </w:rPr>
     </w:lvl>
     <w:lvl w:ilvl="6" w:tplc="40090001" w:tentative="1">
@@ -1909,7 +1815,7 @@
         <w:ind w:left="5040" w:hanging="360"/>
       </w:pPr>
       <w:rPr>
-        <w:rFonts w:ascii="Symbol" w:hAnsi="Symbol" w:cs="Symbol" w:hint="default"/>
+        <w:rFonts w:hint="default" w:ascii="Symbol" w:hAnsi="Symbol" w:cs="Symbol"/>
       </w:rPr>
     </w:lvl>
     <w:lvl w:ilvl="7" w:tplc="40090003" w:tentative="1">
@@ -1921,7 +1827,7 @@
         <w:ind w:left="5760" w:hanging="360"/>
       </w:pPr>
       <w:rPr>
-        <w:rFonts w:ascii="Courier New" w:hAnsi="Courier New" w:cs="Courier New" w:hint="default"/>
+        <w:rFonts w:hint="default" w:ascii="Courier New" w:hAnsi="Courier New" w:cs="Courier New"/>
       </w:rPr>
     </w:lvl>
     <w:lvl w:ilvl="8" w:tplc="40090005" w:tentative="1">
@@ -1933,7 +1839,7 @@
         <w:ind w:left="6480" w:hanging="360"/>
       </w:pPr>
       <w:rPr>
-        <w:rFonts w:ascii="Wingdings" w:hAnsi="Wingdings" w:cs="Wingdings" w:hint="default"/>
+        <w:rFonts w:hint="default" w:ascii="Wingdings" w:hAnsi="Wingdings" w:cs="Wingdings"/>
       </w:rPr>
     </w:lvl>
   </w:abstractNum>
@@ -2036,7 +1942,7 @@
         <w:ind w:left="720" w:hanging="360"/>
       </w:pPr>
       <w:rPr>
-        <w:rFonts w:ascii="Symbol" w:hAnsi="Symbol" w:cs="Symbol" w:hint="default"/>
+        <w:rFonts w:hint="default" w:ascii="Symbol" w:hAnsi="Symbol" w:cs="Symbol"/>
       </w:rPr>
     </w:lvl>
     <w:lvl w:ilvl="1" w:tplc="40090003" w:tentative="1">
@@ -2048,7 +1954,7 @@
         <w:ind w:left="1440" w:hanging="360"/>
       </w:pPr>
       <w:rPr>
-        <w:rFonts w:ascii="Courier New" w:hAnsi="Courier New" w:cs="Courier New" w:hint="default"/>
+        <w:rFonts w:hint="default" w:ascii="Courier New" w:hAnsi="Courier New" w:cs="Courier New"/>
       </w:rPr>
     </w:lvl>
     <w:lvl w:ilvl="2" w:tplc="40090005" w:tentative="1">
@@ -2060,7 +1966,7 @@
         <w:ind w:left="2160" w:hanging="360"/>
       </w:pPr>
       <w:rPr>
-        <w:rFonts w:ascii="Wingdings" w:hAnsi="Wingdings" w:cs="Wingdings" w:hint="default"/>
+        <w:rFonts w:hint="default" w:ascii="Wingdings" w:hAnsi="Wingdings" w:cs="Wingdings"/>
       </w:rPr>
     </w:lvl>
     <w:lvl w:ilvl="3" w:tplc="40090001" w:tentative="1">
@@ -2072,7 +1978,7 @@
         <w:ind w:left="2880" w:hanging="360"/>
       </w:pPr>
       <w:rPr>
-        <w:rFonts w:ascii="Symbol" w:hAnsi="Symbol" w:cs="Symbol" w:hint="default"/>
+        <w:rFonts w:hint="default" w:ascii="Symbol" w:hAnsi="Symbol" w:cs="Symbol"/>
       </w:rPr>
     </w:lvl>
     <w:lvl w:ilvl="4" w:tplc="40090003" w:tentative="1">
@@ -2084,7 +1990,7 @@
         <w:ind w:left="3600" w:hanging="360"/>
       </w:pPr>
       <w:rPr>
-        <w:rFonts w:ascii="Courier New" w:hAnsi="Courier New" w:cs="Courier New" w:hint="default"/>
+        <w:rFonts w:hint="default" w:ascii="Courier New" w:hAnsi="Courier New" w:cs="Courier New"/>
       </w:rPr>
     </w:lvl>
     <w:lvl w:ilvl="5" w:tplc="40090005" w:tentative="1">
@@ -2096,7 +2002,7 @@
         <w:ind w:left="4320" w:hanging="360"/>
       </w:pPr>
       <w:rPr>
-        <w:rFonts w:ascii="Wingdings" w:hAnsi="Wingdings" w:cs="Wingdings" w:hint="default"/>
+        <w:rFonts w:hint="default" w:ascii="Wingdings" w:hAnsi="Wingdings" w:cs="Wingdings"/>
       </w:rPr>
     </w:lvl>
     <w:lvl w:ilvl="6" w:tplc="40090001" w:tentative="1">
@@ -2108,7 +2014,7 @@
         <w:ind w:left="5040" w:hanging="360"/>
       </w:pPr>
       <w:rPr>
-        <w:rFonts w:ascii="Symbol" w:hAnsi="Symbol" w:cs="Symbol" w:hint="default"/>
+        <w:rFonts w:hint="default" w:ascii="Symbol" w:hAnsi="Symbol" w:cs="Symbol"/>
       </w:rPr>
     </w:lvl>
     <w:lvl w:ilvl="7" w:tplc="40090003" w:tentative="1">
@@ -2120,7 +2026,7 @@
         <w:ind w:left="5760" w:hanging="360"/>
       </w:pPr>
       <w:rPr>
-        <w:rFonts w:ascii="Courier New" w:hAnsi="Courier New" w:cs="Courier New" w:hint="default"/>
+        <w:rFonts w:hint="default" w:ascii="Courier New" w:hAnsi="Courier New" w:cs="Courier New"/>
       </w:rPr>
     </w:lvl>
     <w:lvl w:ilvl="8" w:tplc="40090005" w:tentative="1">
@@ -2132,7 +2038,7 @@
         <w:ind w:left="6480" w:hanging="360"/>
       </w:pPr>
       <w:rPr>
-        <w:rFonts w:ascii="Wingdings" w:hAnsi="Wingdings" w:cs="Wingdings" w:hint="default"/>
+        <w:rFonts w:hint="default" w:ascii="Wingdings" w:hAnsi="Wingdings" w:cs="Wingdings"/>
       </w:rPr>
     </w:lvl>
   </w:abstractNum>
@@ -2262,7 +2168,7 @@
         <w:ind w:left="720" w:hanging="360"/>
       </w:pPr>
       <w:rPr>
-        <w:rFonts w:ascii="Symbol" w:hAnsi="Symbol" w:cs="Symbol" w:hint="default"/>
+        <w:rFonts w:hint="default" w:ascii="Symbol" w:hAnsi="Symbol" w:cs="Symbol"/>
       </w:rPr>
     </w:lvl>
     <w:lvl w:ilvl="1" w:tplc="40090003" w:tentative="1">
@@ -2274,7 +2180,7 @@
         <w:ind w:left="1440" w:hanging="360"/>
       </w:pPr>
       <w:rPr>
-        <w:rFonts w:ascii="Courier New" w:hAnsi="Courier New" w:cs="Courier New" w:hint="default"/>
+        <w:rFonts w:hint="default" w:ascii="Courier New" w:hAnsi="Courier New" w:cs="Courier New"/>
       </w:rPr>
     </w:lvl>
     <w:lvl w:ilvl="2" w:tplc="40090005" w:tentative="1">
@@ -2286,7 +2192,7 @@
         <w:ind w:left="2160" w:hanging="360"/>
       </w:pPr>
       <w:rPr>
-        <w:rFonts w:ascii="Wingdings" w:hAnsi="Wingdings" w:cs="Wingdings" w:hint="default"/>
+        <w:rFonts w:hint="default" w:ascii="Wingdings" w:hAnsi="Wingdings" w:cs="Wingdings"/>
       </w:rPr>
     </w:lvl>
     <w:lvl w:ilvl="3" w:tplc="40090001" w:tentative="1">
@@ -2298,7 +2204,7 @@
         <w:ind w:left="2880" w:hanging="360"/>
       </w:pPr>
       <w:rPr>
-        <w:rFonts w:ascii="Symbol" w:hAnsi="Symbol" w:cs="Symbol" w:hint="default"/>
+        <w:rFonts w:hint="default" w:ascii="Symbol" w:hAnsi="Symbol" w:cs="Symbol"/>
       </w:rPr>
     </w:lvl>
     <w:lvl w:ilvl="4" w:tplc="40090003" w:tentative="1">
@@ -2310,7 +2216,7 @@
         <w:ind w:left="3600" w:hanging="360"/>
       </w:pPr>
       <w:rPr>
-        <w:rFonts w:ascii="Courier New" w:hAnsi="Courier New" w:cs="Courier New" w:hint="default"/>
+        <w:rFonts w:hint="default" w:ascii="Courier New" w:hAnsi="Courier New" w:cs="Courier New"/>
       </w:rPr>
     </w:lvl>
     <w:lvl w:ilvl="5" w:tplc="40090005" w:tentative="1">
@@ -2322,7 +2228,7 @@
         <w:ind w:left="4320" w:hanging="360"/>
       </w:pPr>
       <w:rPr>
-        <w:rFonts w:ascii="Wingdings" w:hAnsi="Wingdings" w:cs="Wingdings" w:hint="default"/>
+        <w:rFonts w:hint="default" w:ascii="Wingdings" w:hAnsi="Wingdings" w:cs="Wingdings"/>
       </w:rPr>
     </w:lvl>
     <w:lvl w:ilvl="6" w:tplc="40090001" w:tentative="1">
@@ -2334,7 +2240,7 @@
         <w:ind w:left="5040" w:hanging="360"/>
       </w:pPr>
       <w:rPr>
-        <w:rFonts w:ascii="Symbol" w:hAnsi="Symbol" w:cs="Symbol" w:hint="default"/>
+        <w:rFonts w:hint="default" w:ascii="Symbol" w:hAnsi="Symbol" w:cs="Symbol"/>
       </w:rPr>
     </w:lvl>
     <w:lvl w:ilvl="7" w:tplc="40090003" w:tentative="1">
@@ -2346,7 +2252,7 @@
         <w:ind w:left="5760" w:hanging="360"/>
       </w:pPr>
       <w:rPr>
-        <w:rFonts w:ascii="Courier New" w:hAnsi="Courier New" w:cs="Courier New" w:hint="default"/>
+        <w:rFonts w:hint="default" w:ascii="Courier New" w:hAnsi="Courier New" w:cs="Courier New"/>
       </w:rPr>
     </w:lvl>
     <w:lvl w:ilvl="8" w:tplc="40090005" w:tentative="1">
@@ -2358,7 +2264,7 @@
         <w:ind w:left="6480" w:hanging="360"/>
       </w:pPr>
       <w:rPr>
-        <w:rFonts w:ascii="Wingdings" w:hAnsi="Wingdings" w:cs="Wingdings" w:hint="default"/>
+        <w:rFonts w:hint="default" w:ascii="Wingdings" w:hAnsi="Wingdings" w:cs="Wingdings"/>
       </w:rPr>
     </w:lvl>
   </w:abstractNum>
@@ -2461,7 +2367,7 @@
         <w:ind w:left="720" w:hanging="360"/>
       </w:pPr>
       <w:rPr>
-        <w:rFonts w:ascii="Symbol" w:hAnsi="Symbol" w:cs="Symbol" w:hint="default"/>
+        <w:rFonts w:hint="default" w:ascii="Symbol" w:hAnsi="Symbol" w:cs="Symbol"/>
       </w:rPr>
     </w:lvl>
     <w:lvl w:ilvl="1" w:tplc="40090019">
@@ -2550,7 +2456,7 @@
         <w:ind w:left="720" w:hanging="360"/>
       </w:pPr>
       <w:rPr>
-        <w:rFonts w:ascii="Symbol" w:hAnsi="Symbol" w:cs="Symbol" w:hint="default"/>
+        <w:rFonts w:hint="default" w:ascii="Symbol" w:hAnsi="Symbol" w:cs="Symbol"/>
       </w:rPr>
     </w:lvl>
     <w:lvl w:ilvl="1" w:tplc="40090003" w:tentative="1">
@@ -2562,7 +2468,7 @@
         <w:ind w:left="1440" w:hanging="360"/>
       </w:pPr>
       <w:rPr>
-        <w:rFonts w:ascii="Courier New" w:hAnsi="Courier New" w:cs="Courier New" w:hint="default"/>
+        <w:rFonts w:hint="default" w:ascii="Courier New" w:hAnsi="Courier New" w:cs="Courier New"/>
       </w:rPr>
     </w:lvl>
     <w:lvl w:ilvl="2" w:tplc="40090005" w:tentative="1">
@@ -2574,7 +2480,7 @@
         <w:ind w:left="2160" w:hanging="360"/>
       </w:pPr>
       <w:rPr>
-        <w:rFonts w:ascii="Wingdings" w:hAnsi="Wingdings" w:cs="Wingdings" w:hint="default"/>
+        <w:rFonts w:hint="default" w:ascii="Wingdings" w:hAnsi="Wingdings" w:cs="Wingdings"/>
       </w:rPr>
     </w:lvl>
     <w:lvl w:ilvl="3" w:tplc="40090001" w:tentative="1">
@@ -2586,7 +2492,7 @@
         <w:ind w:left="2880" w:hanging="360"/>
       </w:pPr>
       <w:rPr>
-        <w:rFonts w:ascii="Symbol" w:hAnsi="Symbol" w:cs="Symbol" w:hint="default"/>
+        <w:rFonts w:hint="default" w:ascii="Symbol" w:hAnsi="Symbol" w:cs="Symbol"/>
       </w:rPr>
     </w:lvl>
     <w:lvl w:ilvl="4" w:tplc="40090003" w:tentative="1">
@@ -2598,7 +2504,7 @@
         <w:ind w:left="3600" w:hanging="360"/>
       </w:pPr>
       <w:rPr>
-        <w:rFonts w:ascii="Courier New" w:hAnsi="Courier New" w:cs="Courier New" w:hint="default"/>
+        <w:rFonts w:hint="default" w:ascii="Courier New" w:hAnsi="Courier New" w:cs="Courier New"/>
       </w:rPr>
     </w:lvl>
     <w:lvl w:ilvl="5" w:tplc="40090005" w:tentative="1">
@@ -2610,7 +2516,7 @@
         <w:ind w:left="4320" w:hanging="360"/>
       </w:pPr>
       <w:rPr>
-        <w:rFonts w:ascii="Wingdings" w:hAnsi="Wingdings" w:cs="Wingdings" w:hint="default"/>
+        <w:rFonts w:hint="default" w:ascii="Wingdings" w:hAnsi="Wingdings" w:cs="Wingdings"/>
       </w:rPr>
     </w:lvl>
     <w:lvl w:ilvl="6" w:tplc="40090001" w:tentative="1">
@@ -2622,7 +2528,7 @@
         <w:ind w:left="5040" w:hanging="360"/>
       </w:pPr>
       <w:rPr>
-        <w:rFonts w:ascii="Symbol" w:hAnsi="Symbol" w:cs="Symbol" w:hint="default"/>
+        <w:rFonts w:hint="default" w:ascii="Symbol" w:hAnsi="Symbol" w:cs="Symbol"/>
       </w:rPr>
     </w:lvl>
     <w:lvl w:ilvl="7" w:tplc="40090003" w:tentative="1">
@@ -2634,7 +2540,7 @@
         <w:ind w:left="5760" w:hanging="360"/>
       </w:pPr>
       <w:rPr>
-        <w:rFonts w:ascii="Courier New" w:hAnsi="Courier New" w:cs="Courier New" w:hint="default"/>
+        <w:rFonts w:hint="default" w:ascii="Courier New" w:hAnsi="Courier New" w:cs="Courier New"/>
       </w:rPr>
     </w:lvl>
     <w:lvl w:ilvl="8" w:tplc="40090005" w:tentative="1">
@@ -2646,7 +2552,7 @@
         <w:ind w:left="6480" w:hanging="360"/>
       </w:pPr>
       <w:rPr>
-        <w:rFonts w:ascii="Wingdings" w:hAnsi="Wingdings" w:cs="Wingdings" w:hint="default"/>
+        <w:rFonts w:hint="default" w:ascii="Wingdings" w:hAnsi="Wingdings" w:cs="Wingdings"/>
       </w:rPr>
     </w:lvl>
   </w:abstractNum>
@@ -2663,7 +2569,7 @@
         <w:ind w:left="720" w:hanging="360"/>
       </w:pPr>
       <w:rPr>
-        <w:rFonts w:ascii="Symbol" w:hAnsi="Symbol" w:cs="Symbol" w:hint="default"/>
+        <w:rFonts w:hint="default" w:ascii="Symbol" w:hAnsi="Symbol" w:cs="Symbol"/>
       </w:rPr>
     </w:lvl>
     <w:lvl w:ilvl="1" w:tplc="40090003" w:tentative="1">
@@ -2675,7 +2581,7 @@
         <w:ind w:left="1440" w:hanging="360"/>
       </w:pPr>
       <w:rPr>
-        <w:rFonts w:ascii="Courier New" w:hAnsi="Courier New" w:cs="Courier New" w:hint="default"/>
+        <w:rFonts w:hint="default" w:ascii="Courier New" w:hAnsi="Courier New" w:cs="Courier New"/>
       </w:rPr>
     </w:lvl>
     <w:lvl w:ilvl="2" w:tplc="40090005" w:tentative="1">
@@ -2687,7 +2593,7 @@
         <w:ind w:left="2160" w:hanging="360"/>
       </w:pPr>
       <w:rPr>
-        <w:rFonts w:ascii="Wingdings" w:hAnsi="Wingdings" w:cs="Wingdings" w:hint="default"/>
+        <w:rFonts w:hint="default" w:ascii="Wingdings" w:hAnsi="Wingdings" w:cs="Wingdings"/>
       </w:rPr>
     </w:lvl>
     <w:lvl w:ilvl="3" w:tplc="40090001" w:tentative="1">
@@ -2699,7 +2605,7 @@
         <w:ind w:left="2880" w:hanging="360"/>
       </w:pPr>
       <w:rPr>
-        <w:rFonts w:ascii="Symbol" w:hAnsi="Symbol" w:cs="Symbol" w:hint="default"/>
+        <w:rFonts w:hint="default" w:ascii="Symbol" w:hAnsi="Symbol" w:cs="Symbol"/>
       </w:rPr>
     </w:lvl>
     <w:lvl w:ilvl="4" w:tplc="40090003" w:tentative="1">
@@ -2711,7 +2617,7 @@
         <w:ind w:left="3600" w:hanging="360"/>
       </w:pPr>
       <w:rPr>
-        <w:rFonts w:ascii="Courier New" w:hAnsi="Courier New" w:cs="Courier New" w:hint="default"/>
+        <w:rFonts w:hint="default" w:ascii="Courier New" w:hAnsi="Courier New" w:cs="Courier New"/>
       </w:rPr>
     </w:lvl>
     <w:lvl w:ilvl="5" w:tplc="40090005" w:tentative="1">
@@ -2723,7 +2629,7 @@
         <w:ind w:left="4320" w:hanging="360"/>
       </w:pPr>
       <w:rPr>
-        <w:rFonts w:ascii="Wingdings" w:hAnsi="Wingdings" w:cs="Wingdings" w:hint="default"/>
+        <w:rFonts w:hint="default" w:ascii="Wingdings" w:hAnsi="Wingdings" w:cs="Wingdings"/>
       </w:rPr>
     </w:lvl>
     <w:lvl w:ilvl="6" w:tplc="40090001" w:tentative="1">
@@ -2735,7 +2641,7 @@
         <w:ind w:left="5040" w:hanging="360"/>
       </w:pPr>
       <w:rPr>
-        <w:rFonts w:ascii="Symbol" w:hAnsi="Symbol" w:cs="Symbol" w:hint="default"/>
+        <w:rFonts w:hint="default" w:ascii="Symbol" w:hAnsi="Symbol" w:cs="Symbol"/>
       </w:rPr>
     </w:lvl>
     <w:lvl w:ilvl="7" w:tplc="40090003" w:tentative="1">
@@ -2747,7 +2653,7 @@
         <w:ind w:left="5760" w:hanging="360"/>
       </w:pPr>
       <w:rPr>
-        <w:rFonts w:ascii="Courier New" w:hAnsi="Courier New" w:cs="Courier New" w:hint="default"/>
+        <w:rFonts w:hint="default" w:ascii="Courier New" w:hAnsi="Courier New" w:cs="Courier New"/>
       </w:rPr>
     </w:lvl>
     <w:lvl w:ilvl="8" w:tplc="40090005" w:tentative="1">
@@ -2759,7 +2665,7 @@
         <w:ind w:left="6480" w:hanging="360"/>
       </w:pPr>
       <w:rPr>
-        <w:rFonts w:ascii="Wingdings" w:hAnsi="Wingdings" w:cs="Wingdings" w:hint="default"/>
+        <w:rFonts w:hint="default" w:ascii="Wingdings" w:hAnsi="Wingdings" w:cs="Wingdings"/>
       </w:rPr>
     </w:lvl>
   </w:abstractNum>
@@ -2776,7 +2682,7 @@
         <w:ind w:left="720" w:hanging="360"/>
       </w:pPr>
       <w:rPr>
-        <w:rFonts w:ascii="Symbol" w:hAnsi="Symbol" w:cs="Symbol" w:hint="default"/>
+        <w:rFonts w:hint="default" w:ascii="Symbol" w:hAnsi="Symbol" w:cs="Symbol"/>
       </w:rPr>
     </w:lvl>
     <w:lvl w:ilvl="1" w:tplc="40090019" w:tentative="1">
@@ -2865,7 +2771,7 @@
         <w:ind w:left="720" w:hanging="360"/>
       </w:pPr>
       <w:rPr>
-        <w:rFonts w:ascii="Symbol" w:hAnsi="Symbol" w:cs="Symbol" w:hint="default"/>
+        <w:rFonts w:hint="default" w:ascii="Symbol" w:hAnsi="Symbol" w:cs="Symbol"/>
       </w:rPr>
     </w:lvl>
     <w:lvl w:ilvl="1" w:tplc="40090003" w:tentative="1">
@@ -2877,7 +2783,7 @@
         <w:ind w:left="1440" w:hanging="360"/>
       </w:pPr>
       <w:rPr>
-        <w:rFonts w:ascii="Courier New" w:hAnsi="Courier New" w:cs="Courier New" w:hint="default"/>
+        <w:rFonts w:hint="default" w:ascii="Courier New" w:hAnsi="Courier New" w:cs="Courier New"/>
       </w:rPr>
     </w:lvl>
     <w:lvl w:ilvl="2" w:tplc="40090005" w:tentative="1">
@@ -2889,7 +2795,7 @@
         <w:ind w:left="2160" w:hanging="360"/>
       </w:pPr>
       <w:rPr>
-        <w:rFonts w:ascii="Wingdings" w:hAnsi="Wingdings" w:cs="Wingdings" w:hint="default"/>
+        <w:rFonts w:hint="default" w:ascii="Wingdings" w:hAnsi="Wingdings" w:cs="Wingdings"/>
       </w:rPr>
     </w:lvl>
     <w:lvl w:ilvl="3" w:tplc="40090001" w:tentative="1">
@@ -2901,7 +2807,7 @@
         <w:ind w:left="2880" w:hanging="360"/>
       </w:pPr>
       <w:rPr>
-        <w:rFonts w:ascii="Symbol" w:hAnsi="Symbol" w:cs="Symbol" w:hint="default"/>
+        <w:rFonts w:hint="default" w:ascii="Symbol" w:hAnsi="Symbol" w:cs="Symbol"/>
       </w:rPr>
     </w:lvl>
     <w:lvl w:ilvl="4" w:tplc="40090003" w:tentative="1">
@@ -2913,7 +2819,7 @@
         <w:ind w:left="3600" w:hanging="360"/>
       </w:pPr>
       <w:rPr>
-        <w:rFonts w:ascii="Courier New" w:hAnsi="Courier New" w:cs="Courier New" w:hint="default"/>
+        <w:rFonts w:hint="default" w:ascii="Courier New" w:hAnsi="Courier New" w:cs="Courier New"/>
       </w:rPr>
     </w:lvl>
     <w:lvl w:ilvl="5" w:tplc="40090005" w:tentative="1">
@@ -2925,7 +2831,7 @@
         <w:ind w:left="4320" w:hanging="360"/>
       </w:pPr>
       <w:rPr>
-        <w:rFonts w:ascii="Wingdings" w:hAnsi="Wingdings" w:cs="Wingdings" w:hint="default"/>
+        <w:rFonts w:hint="default" w:ascii="Wingdings" w:hAnsi="Wingdings" w:cs="Wingdings"/>
       </w:rPr>
     </w:lvl>
     <w:lvl w:ilvl="6" w:tplc="40090001" w:tentative="1">
@@ -2937,7 +2843,7 @@
         <w:ind w:left="5040" w:hanging="360"/>
       </w:pPr>
       <w:rPr>
-        <w:rFonts w:ascii="Symbol" w:hAnsi="Symbol" w:cs="Symbol" w:hint="default"/>
+        <w:rFonts w:hint="default" w:ascii="Symbol" w:hAnsi="Symbol" w:cs="Symbol"/>
       </w:rPr>
     </w:lvl>
     <w:lvl w:ilvl="7" w:tplc="40090003" w:tentative="1">
@@ -2949,7 +2855,7 @@
         <w:ind w:left="5760" w:hanging="360"/>
       </w:pPr>
       <w:rPr>
-        <w:rFonts w:ascii="Courier New" w:hAnsi="Courier New" w:cs="Courier New" w:hint="default"/>
+        <w:rFonts w:hint="default" w:ascii="Courier New" w:hAnsi="Courier New" w:cs="Courier New"/>
       </w:rPr>
     </w:lvl>
     <w:lvl w:ilvl="8" w:tplc="40090005" w:tentative="1">
@@ -2961,7 +2867,7 @@
         <w:ind w:left="6480" w:hanging="360"/>
       </w:pPr>
       <w:rPr>
-        <w:rFonts w:ascii="Wingdings" w:hAnsi="Wingdings" w:cs="Wingdings" w:hint="default"/>
+        <w:rFonts w:hint="default" w:ascii="Wingdings" w:hAnsi="Wingdings" w:cs="Wingdings"/>
       </w:rPr>
     </w:lvl>
   </w:abstractNum>
@@ -2978,7 +2884,7 @@
         <w:ind w:left="720" w:hanging="360"/>
       </w:pPr>
       <w:rPr>
-        <w:rFonts w:ascii="Symbol" w:hAnsi="Symbol" w:cs="Symbol" w:hint="default"/>
+        <w:rFonts w:hint="default" w:ascii="Symbol" w:hAnsi="Symbol" w:cs="Symbol"/>
       </w:rPr>
     </w:lvl>
     <w:lvl w:ilvl="1" w:tplc="40090003" w:tentative="1">
@@ -2990,7 +2896,7 @@
         <w:ind w:left="1440" w:hanging="360"/>
       </w:pPr>
       <w:rPr>
-        <w:rFonts w:ascii="Courier New" w:hAnsi="Courier New" w:cs="Courier New" w:hint="default"/>
+        <w:rFonts w:hint="default" w:ascii="Courier New" w:hAnsi="Courier New" w:cs="Courier New"/>
       </w:rPr>
     </w:lvl>
     <w:lvl w:ilvl="2" w:tplc="40090005" w:tentative="1">
@@ -3002,7 +2908,7 @@
         <w:ind w:left="2160" w:hanging="360"/>
       </w:pPr>
       <w:rPr>
-        <w:rFonts w:ascii="Wingdings" w:hAnsi="Wingdings" w:cs="Wingdings" w:hint="default"/>
+        <w:rFonts w:hint="default" w:ascii="Wingdings" w:hAnsi="Wingdings" w:cs="Wingdings"/>
       </w:rPr>
     </w:lvl>
     <w:lvl w:ilvl="3" w:tplc="40090001" w:tentative="1">
@@ -3014,7 +2920,7 @@
         <w:ind w:left="2880" w:hanging="360"/>
       </w:pPr>
       <w:rPr>
-        <w:rFonts w:ascii="Symbol" w:hAnsi="Symbol" w:cs="Symbol" w:hint="default"/>
+        <w:rFonts w:hint="default" w:ascii="Symbol" w:hAnsi="Symbol" w:cs="Symbol"/>
       </w:rPr>
     </w:lvl>
     <w:lvl w:ilvl="4" w:tplc="40090003" w:tentative="1">
@@ -3026,7 +2932,7 @@
         <w:ind w:left="3600" w:hanging="360"/>
       </w:pPr>
       <w:rPr>
-        <w:rFonts w:ascii="Courier New" w:hAnsi="Courier New" w:cs="Courier New" w:hint="default"/>
+        <w:rFonts w:hint="default" w:ascii="Courier New" w:hAnsi="Courier New" w:cs="Courier New"/>
       </w:rPr>
     </w:lvl>
     <w:lvl w:ilvl="5" w:tplc="40090005" w:tentative="1">
@@ -3038,7 +2944,7 @@
         <w:ind w:left="4320" w:hanging="360"/>
       </w:pPr>
       <w:rPr>
-        <w:rFonts w:ascii="Wingdings" w:hAnsi="Wingdings" w:cs="Wingdings" w:hint="default"/>
+        <w:rFonts w:hint="default" w:ascii="Wingdings" w:hAnsi="Wingdings" w:cs="Wingdings"/>
       </w:rPr>
     </w:lvl>
     <w:lvl w:ilvl="6" w:tplc="40090001" w:tentative="1">
@@ -3050,7 +2956,7 @@
         <w:ind w:left="5040" w:hanging="360"/>
       </w:pPr>
       <w:rPr>
-        <w:rFonts w:ascii="Symbol" w:hAnsi="Symbol" w:cs="Symbol" w:hint="default"/>
+        <w:rFonts w:hint="default" w:ascii="Symbol" w:hAnsi="Symbol" w:cs="Symbol"/>
       </w:rPr>
     </w:lvl>
     <w:lvl w:ilvl="7" w:tplc="40090003" w:tentative="1">
@@ -3062,7 +2968,7 @@
         <w:ind w:left="5760" w:hanging="360"/>
       </w:pPr>
       <w:rPr>
-        <w:rFonts w:ascii="Courier New" w:hAnsi="Courier New" w:cs="Courier New" w:hint="default"/>
+        <w:rFonts w:hint="default" w:ascii="Courier New" w:hAnsi="Courier New" w:cs="Courier New"/>
       </w:rPr>
     </w:lvl>
     <w:lvl w:ilvl="8" w:tplc="40090005" w:tentative="1">
@@ -3074,7 +2980,7 @@
         <w:ind w:left="6480" w:hanging="360"/>
       </w:pPr>
       <w:rPr>
-        <w:rFonts w:ascii="Wingdings" w:hAnsi="Wingdings" w:cs="Wingdings" w:hint="default"/>
+        <w:rFonts w:hint="default" w:ascii="Wingdings" w:hAnsi="Wingdings" w:cs="Wingdings"/>
       </w:rPr>
     </w:lvl>
   </w:abstractNum>
@@ -3180,7 +3086,7 @@
         <w:ind w:left="720" w:hanging="360"/>
       </w:pPr>
       <w:rPr>
-        <w:rFonts w:ascii="Symbol" w:hAnsi="Symbol" w:cs="Symbol" w:hint="default"/>
+        <w:rFonts w:hint="default" w:ascii="Symbol" w:hAnsi="Symbol" w:cs="Symbol"/>
       </w:rPr>
     </w:lvl>
     <w:lvl w:ilvl="1" w:tplc="40090003" w:tentative="1">
@@ -3192,7 +3098,7 @@
         <w:ind w:left="1440" w:hanging="360"/>
       </w:pPr>
       <w:rPr>
-        <w:rFonts w:ascii="Courier New" w:hAnsi="Courier New" w:cs="Courier New" w:hint="default"/>
+        <w:rFonts w:hint="default" w:ascii="Courier New" w:hAnsi="Courier New" w:cs="Courier New"/>
       </w:rPr>
     </w:lvl>
     <w:lvl w:ilvl="2" w:tplc="40090005" w:tentative="1">
@@ -3204,7 +3110,7 @@
         <w:ind w:left="2160" w:hanging="360"/>
       </w:pPr>
       <w:rPr>
-        <w:rFonts w:ascii="Wingdings" w:hAnsi="Wingdings" w:cs="Wingdings" w:hint="default"/>
+        <w:rFonts w:hint="default" w:ascii="Wingdings" w:hAnsi="Wingdings" w:cs="Wingdings"/>
       </w:rPr>
     </w:lvl>
     <w:lvl w:ilvl="3" w:tplc="40090001" w:tentative="1">
@@ -3216,7 +3122,7 @@
         <w:ind w:left="2880" w:hanging="360"/>
       </w:pPr>
       <w:rPr>
-        <w:rFonts w:ascii="Symbol" w:hAnsi="Symbol" w:cs="Symbol" w:hint="default"/>
+        <w:rFonts w:hint="default" w:ascii="Symbol" w:hAnsi="Symbol" w:cs="Symbol"/>
       </w:rPr>
     </w:lvl>
     <w:lvl w:ilvl="4" w:tplc="40090003" w:tentative="1">
@@ -3228,7 +3134,7 @@
         <w:ind w:left="3600" w:hanging="360"/>
       </w:pPr>
       <w:rPr>
-        <w:rFonts w:ascii="Courier New" w:hAnsi="Courier New" w:cs="Courier New" w:hint="default"/>
+        <w:rFonts w:hint="default" w:ascii="Courier New" w:hAnsi="Courier New" w:cs="Courier New"/>
       </w:rPr>
     </w:lvl>
     <w:lvl w:ilvl="5" w:tplc="40090005" w:tentative="1">
@@ -3240,7 +3146,7 @@
         <w:ind w:left="4320" w:hanging="360"/>
       </w:pPr>
       <w:rPr>
-        <w:rFonts w:ascii="Wingdings" w:hAnsi="Wingdings" w:cs="Wingdings" w:hint="default"/>
+        <w:rFonts w:hint="default" w:ascii="Wingdings" w:hAnsi="Wingdings" w:cs="Wingdings"/>
       </w:rPr>
     </w:lvl>
     <w:lvl w:ilvl="6" w:tplc="40090001" w:tentative="1">
@@ -3252,7 +3158,7 @@
         <w:ind w:left="5040" w:hanging="360"/>
       </w:pPr>
       <w:rPr>
-        <w:rFonts w:ascii="Symbol" w:hAnsi="Symbol" w:cs="Symbol" w:hint="default"/>
+        <w:rFonts w:hint="default" w:ascii="Symbol" w:hAnsi="Symbol" w:cs="Symbol"/>
       </w:rPr>
     </w:lvl>
     <w:lvl w:ilvl="7" w:tplc="40090003" w:tentative="1">
@@ -3264,7 +3170,7 @@
         <w:ind w:left="5760" w:hanging="360"/>
       </w:pPr>
       <w:rPr>
-        <w:rFonts w:ascii="Courier New" w:hAnsi="Courier New" w:cs="Courier New" w:hint="default"/>
+        <w:rFonts w:hint="default" w:ascii="Courier New" w:hAnsi="Courier New" w:cs="Courier New"/>
       </w:rPr>
     </w:lvl>
     <w:lvl w:ilvl="8" w:tplc="40090005" w:tentative="1">
@@ -3276,7 +3182,7 @@
         <w:ind w:left="6480" w:hanging="360"/>
       </w:pPr>
       <w:rPr>
-        <w:rFonts w:ascii="Wingdings" w:hAnsi="Wingdings" w:cs="Wingdings" w:hint="default"/>
+        <w:rFonts w:hint="default" w:ascii="Wingdings" w:hAnsi="Wingdings" w:cs="Wingdings"/>
       </w:rPr>
     </w:lvl>
   </w:abstractNum>
@@ -3406,7 +3312,7 @@
         <w:ind w:left="720" w:hanging="360"/>
       </w:pPr>
       <w:rPr>
-        <w:rFonts w:ascii="Symbol" w:hAnsi="Symbol" w:cs="Symbol" w:hint="default"/>
+        <w:rFonts w:hint="default" w:ascii="Symbol" w:hAnsi="Symbol" w:cs="Symbol"/>
       </w:rPr>
     </w:lvl>
     <w:lvl w:ilvl="1" w:tplc="40090003" w:tentative="1">
@@ -3418,7 +3324,7 @@
         <w:ind w:left="1440" w:hanging="360"/>
       </w:pPr>
       <w:rPr>
-        <w:rFonts w:ascii="Courier New" w:hAnsi="Courier New" w:cs="Courier New" w:hint="default"/>
+        <w:rFonts w:hint="default" w:ascii="Courier New" w:hAnsi="Courier New" w:cs="Courier New"/>
       </w:rPr>
     </w:lvl>
     <w:lvl w:ilvl="2" w:tplc="40090005" w:tentative="1">
@@ -3430,7 +3336,7 @@
         <w:ind w:left="2160" w:hanging="360"/>
       </w:pPr>
       <w:rPr>
-        <w:rFonts w:ascii="Wingdings" w:hAnsi="Wingdings" w:cs="Wingdings" w:hint="default"/>
+        <w:rFonts w:hint="default" w:ascii="Wingdings" w:hAnsi="Wingdings" w:cs="Wingdings"/>
       </w:rPr>
     </w:lvl>
     <w:lvl w:ilvl="3" w:tplc="40090001" w:tentative="1">
@@ -3442,7 +3348,7 @@
         <w:ind w:left="2880" w:hanging="360"/>
       </w:pPr>
       <w:rPr>
-        <w:rFonts w:ascii="Symbol" w:hAnsi="Symbol" w:cs="Symbol" w:hint="default"/>
+        <w:rFonts w:hint="default" w:ascii="Symbol" w:hAnsi="Symbol" w:cs="Symbol"/>
       </w:rPr>
     </w:lvl>
     <w:lvl w:ilvl="4" w:tplc="40090003" w:tentative="1">
@@ -3454,7 +3360,7 @@
         <w:ind w:left="3600" w:hanging="360"/>
       </w:pPr>
       <w:rPr>
-        <w:rFonts w:ascii="Courier New" w:hAnsi="Courier New" w:cs="Courier New" w:hint="default"/>
+        <w:rFonts w:hint="default" w:ascii="Courier New" w:hAnsi="Courier New" w:cs="Courier New"/>
       </w:rPr>
     </w:lvl>
     <w:lvl w:ilvl="5" w:tplc="40090005" w:tentative="1">
@@ -3466,7 +3372,7 @@
         <w:ind w:left="4320" w:hanging="360"/>
       </w:pPr>
       <w:rPr>
-        <w:rFonts w:ascii="Wingdings" w:hAnsi="Wingdings" w:cs="Wingdings" w:hint="default"/>
+        <w:rFonts w:hint="default" w:ascii="Wingdings" w:hAnsi="Wingdings" w:cs="Wingdings"/>
       </w:rPr>
     </w:lvl>
     <w:lvl w:ilvl="6" w:tplc="40090001" w:tentative="1">
@@ -3478,7 +3384,7 @@
         <w:ind w:left="5040" w:hanging="360"/>
       </w:pPr>
       <w:rPr>
-        <w:rFonts w:ascii="Symbol" w:hAnsi="Symbol" w:cs="Symbol" w:hint="default"/>
+        <w:rFonts w:hint="default" w:ascii="Symbol" w:hAnsi="Symbol" w:cs="Symbol"/>
       </w:rPr>
     </w:lvl>
     <w:lvl w:ilvl="7" w:tplc="40090003" w:tentative="1">
@@ -3490,7 +3396,7 @@
         <w:ind w:left="5760" w:hanging="360"/>
       </w:pPr>
       <w:rPr>
-        <w:rFonts w:ascii="Courier New" w:hAnsi="Courier New" w:cs="Courier New" w:hint="default"/>
+        <w:rFonts w:hint="default" w:ascii="Courier New" w:hAnsi="Courier New" w:cs="Courier New"/>
       </w:rPr>
     </w:lvl>
     <w:lvl w:ilvl="8" w:tplc="40090005" w:tentative="1">
@@ -3502,7 +3408,7 @@
         <w:ind w:left="6480" w:hanging="360"/>
       </w:pPr>
       <w:rPr>
-        <w:rFonts w:ascii="Wingdings" w:hAnsi="Wingdings" w:cs="Wingdings" w:hint="default"/>
+        <w:rFonts w:hint="default" w:ascii="Wingdings" w:hAnsi="Wingdings" w:cs="Wingdings"/>
       </w:rPr>
     </w:lvl>
   </w:abstractNum>
@@ -3732,6 +3638,9 @@
       </w:rPr>
     </w:lvl>
   </w:abstractNum>
+  <w:num w:numId="20">
+    <w:abstractNumId w:val="19"/>
+  </w:num>
   <w:num w:numId="1">
     <w:abstractNumId w:val="15"/>
   </w:num>
@@ -3793,11 +3702,11 @@
 </file>
 
 <file path=word/styles.xml><?xml version="1.0" encoding="utf-8"?>
-<w:styles xmlns:mc="http://schemas.openxmlformats.org/markup-compatibility/2006" xmlns:r="http://schemas.openxmlformats.org/officeDocument/2006/relationships" xmlns:w="http://schemas.openxmlformats.org/wordprocessingml/2006/main" xmlns:w14="http://schemas.microsoft.com/office/word/2010/wordml" xmlns:w15="http://schemas.microsoft.com/office/word/2012/wordml" xmlns:w16cex="http://schemas.microsoft.com/office/word/2018/wordml/cex" xmlns:w16cid="http://schemas.microsoft.com/office/word/2016/wordml/cid" xmlns:w16="http://schemas.microsoft.com/office/word/2018/wordml" xmlns:w16se="http://schemas.microsoft.com/office/word/2015/wordml/symex" mc:Ignorable="w14 w15 w16se w16cid w16 w16cex">
+<w:styles xmlns:wp14="http://schemas.microsoft.com/office/word/2010/wordprocessingDrawing" xmlns:mc="http://schemas.openxmlformats.org/markup-compatibility/2006" xmlns:r="http://schemas.openxmlformats.org/officeDocument/2006/relationships" xmlns:w="http://schemas.openxmlformats.org/wordprocessingml/2006/main" xmlns:w14="http://schemas.microsoft.com/office/word/2010/wordml" xmlns:w15="http://schemas.microsoft.com/office/word/2012/wordml" xmlns:w16cex="http://schemas.microsoft.com/office/word/2018/wordml/cex" xmlns:w16cid="http://schemas.microsoft.com/office/word/2016/wordml/cid" xmlns:w16="http://schemas.microsoft.com/office/word/2018/wordml" xmlns:w16se="http://schemas.microsoft.com/office/word/2015/wordml/symex" mc:Ignorable="w14 w15 w16se w16cid w16 w16cex wp14">
   <w:docDefaults>
     <w:rPrDefault>
       <w:rPr>
-        <w:rFonts w:ascii="Calibri" w:eastAsia="Calibri" w:hAnsi="Calibri" w:cs="Calibri"/>
+        <w:rFonts w:ascii="Calibri" w:hAnsi="Calibri" w:eastAsia="Calibri" w:cs="Calibri"/>
         <w:color w:val="000000"/>
         <w:sz w:val="22"/>
         <w:szCs w:val="22"/>
@@ -3820,14 +3729,14 @@
   <w:latentStyles w:defLockedState="0" w:defUIPriority="99" w:defSemiHidden="0" w:defUnhideWhenUsed="0" w:defQFormat="0" w:count="376">
     <w:lsdException w:name="Normal" w:uiPriority="0" w:qFormat="1"/>
     <w:lsdException w:name="heading 1" w:uiPriority="9" w:qFormat="1"/>
-    <w:lsdException w:name="heading 2" w:semiHidden="1" w:uiPriority="9" w:unhideWhenUsed="1" w:qFormat="1"/>
-    <w:lsdException w:name="heading 3" w:semiHidden="1" w:uiPriority="9" w:unhideWhenUsed="1" w:qFormat="1"/>
-    <w:lsdException w:name="heading 4" w:semiHidden="1" w:uiPriority="9" w:unhideWhenUsed="1" w:qFormat="1"/>
-    <w:lsdException w:name="heading 5" w:semiHidden="1" w:uiPriority="9" w:unhideWhenUsed="1" w:qFormat="1"/>
-    <w:lsdException w:name="heading 6" w:semiHidden="1" w:uiPriority="9" w:unhideWhenUsed="1" w:qFormat="1"/>
-    <w:lsdException w:name="heading 7" w:semiHidden="1" w:uiPriority="9" w:unhideWhenUsed="1" w:qFormat="1"/>
-    <w:lsdException w:name="heading 8" w:semiHidden="1" w:uiPriority="9" w:unhideWhenUsed="1" w:qFormat="1"/>
-    <w:lsdException w:name="heading 9" w:semiHidden="1" w:uiPriority="9" w:unhideWhenUsed="1" w:qFormat="1"/>
+    <w:lsdException w:name="heading 2" w:uiPriority="9" w:semiHidden="1" w:unhideWhenUsed="1" w:qFormat="1"/>
+    <w:lsdException w:name="heading 3" w:uiPriority="9" w:semiHidden="1" w:unhideWhenUsed="1" w:qFormat="1"/>
+    <w:lsdException w:name="heading 4" w:uiPriority="9" w:semiHidden="1" w:unhideWhenUsed="1" w:qFormat="1"/>
+    <w:lsdException w:name="heading 5" w:uiPriority="9" w:semiHidden="1" w:unhideWhenUsed="1" w:qFormat="1"/>
+    <w:lsdException w:name="heading 6" w:uiPriority="9" w:semiHidden="1" w:unhideWhenUsed="1" w:qFormat="1"/>
+    <w:lsdException w:name="heading 7" w:uiPriority="9" w:semiHidden="1" w:unhideWhenUsed="1" w:qFormat="1"/>
+    <w:lsdException w:name="heading 8" w:uiPriority="9" w:semiHidden="1" w:unhideWhenUsed="1" w:qFormat="1"/>
+    <w:lsdException w:name="heading 9" w:uiPriority="9" w:semiHidden="1" w:unhideWhenUsed="1" w:qFormat="1"/>
     <w:lsdException w:name="index 1" w:semiHidden="1" w:unhideWhenUsed="1"/>
     <w:lsdException w:name="index 2" w:semiHidden="1" w:unhideWhenUsed="1"/>
     <w:lsdException w:name="index 3" w:semiHidden="1" w:unhideWhenUsed="1"/>
@@ -3837,22 +3746,22 @@
     <w:lsdException w:name="index 7" w:semiHidden="1" w:unhideWhenUsed="1"/>
     <w:lsdException w:name="index 8" w:semiHidden="1" w:unhideWhenUsed="1"/>
     <w:lsdException w:name="index 9" w:semiHidden="1" w:unhideWhenUsed="1"/>
-    <w:lsdException w:name="toc 1" w:semiHidden="1" w:uiPriority="39" w:unhideWhenUsed="1"/>
-    <w:lsdException w:name="toc 2" w:semiHidden="1" w:uiPriority="39" w:unhideWhenUsed="1"/>
-    <w:lsdException w:name="toc 3" w:semiHidden="1" w:uiPriority="39" w:unhideWhenUsed="1"/>
-    <w:lsdException w:name="toc 4" w:semiHidden="1" w:uiPriority="39" w:unhideWhenUsed="1"/>
-    <w:lsdException w:name="toc 5" w:semiHidden="1" w:uiPriority="39" w:unhideWhenUsed="1"/>
-    <w:lsdException w:name="toc 6" w:semiHidden="1" w:uiPriority="39" w:unhideWhenUsed="1"/>
-    <w:lsdException w:name="toc 7" w:semiHidden="1" w:uiPriority="39" w:unhideWhenUsed="1"/>
-    <w:lsdException w:name="toc 8" w:semiHidden="1" w:uiPriority="39" w:unhideWhenUsed="1"/>
-    <w:lsdException w:name="toc 9" w:semiHidden="1" w:uiPriority="39" w:unhideWhenUsed="1"/>
+    <w:lsdException w:name="toc 1" w:uiPriority="39" w:semiHidden="1" w:unhideWhenUsed="1"/>
+    <w:lsdException w:name="toc 2" w:uiPriority="39" w:semiHidden="1" w:unhideWhenUsed="1"/>
+    <w:lsdException w:name="toc 3" w:uiPriority="39" w:semiHidden="1" w:unhideWhenUsed="1"/>
+    <w:lsdException w:name="toc 4" w:uiPriority="39" w:semiHidden="1" w:unhideWhenUsed="1"/>
+    <w:lsdException w:name="toc 5" w:uiPriority="39" w:semiHidden="1" w:unhideWhenUsed="1"/>
+    <w:lsdException w:name="toc 6" w:uiPriority="39" w:semiHidden="1" w:unhideWhenUsed="1"/>
+    <w:lsdException w:name="toc 7" w:uiPriority="39" w:semiHidden="1" w:unhideWhenUsed="1"/>
+    <w:lsdException w:name="toc 8" w:uiPriority="39" w:semiHidden="1" w:unhideWhenUsed="1"/>
+    <w:lsdException w:name="toc 9" w:uiPriority="39" w:semiHidden="1" w:unhideWhenUsed="1"/>
     <w:lsdException w:name="Normal Indent" w:semiHidden="1" w:unhideWhenUsed="1"/>
     <w:lsdException w:name="footnote text" w:semiHidden="1" w:unhideWhenUsed="1"/>
     <w:lsdException w:name="annotation text" w:semiHidden="1" w:unhideWhenUsed="1"/>
     <w:lsdException w:name="header" w:semiHidden="1" w:unhideWhenUsed="1"/>
     <w:lsdException w:name="footer" w:semiHidden="1" w:unhideWhenUsed="1"/>
     <w:lsdException w:name="index heading" w:semiHidden="1" w:unhideWhenUsed="1"/>
-    <w:lsdException w:name="caption" w:semiHidden="1" w:uiPriority="35" w:unhideWhenUsed="1" w:qFormat="1"/>
+    <w:lsdException w:name="caption" w:uiPriority="35" w:semiHidden="1" w:unhideWhenUsed="1" w:qFormat="1"/>
     <w:lsdException w:name="table of figures" w:semiHidden="1" w:unhideWhenUsed="1"/>
     <w:lsdException w:name="envelope address" w:semiHidden="1" w:unhideWhenUsed="1"/>
     <w:lsdException w:name="envelope return" w:semiHidden="1" w:unhideWhenUsed="1"/>
@@ -3883,7 +3792,7 @@
     <w:lsdException w:name="Title" w:uiPriority="10" w:qFormat="1"/>
     <w:lsdException w:name="Closing" w:semiHidden="1" w:unhideWhenUsed="1"/>
     <w:lsdException w:name="Signature" w:semiHidden="1" w:unhideWhenUsed="1"/>
-    <w:lsdException w:name="Default Paragraph Font" w:semiHidden="1" w:uiPriority="1" w:unhideWhenUsed="1"/>
+    <w:lsdException w:name="Default Paragraph Font" w:uiPriority="1" w:semiHidden="1" w:unhideWhenUsed="1"/>
     <w:lsdException w:name="Body Text" w:semiHidden="1" w:unhideWhenUsed="1"/>
     <w:lsdException w:name="Body Text Indent" w:semiHidden="1" w:unhideWhenUsed="1"/>
     <w:lsdException w:name="List Continue" w:semiHidden="1" w:unhideWhenUsed="1"/>
@@ -4083,8 +3992,8 @@
     <w:lsdException w:name="Subtle Reference" w:uiPriority="31" w:qFormat="1"/>
     <w:lsdException w:name="Intense Reference" w:uiPriority="32" w:qFormat="1"/>
     <w:lsdException w:name="Book Title" w:uiPriority="33" w:qFormat="1"/>
-    <w:lsdException w:name="Bibliography" w:semiHidden="1" w:uiPriority="37" w:unhideWhenUsed="1"/>
-    <w:lsdException w:name="TOC Heading" w:semiHidden="1" w:uiPriority="39" w:unhideWhenUsed="1" w:qFormat="1"/>
+    <w:lsdException w:name="Bibliography" w:uiPriority="37" w:semiHidden="1" w:unhideWhenUsed="1"/>
+    <w:lsdException w:name="TOC Heading" w:uiPriority="39" w:semiHidden="1" w:unhideWhenUsed="1" w:qFormat="1"/>
     <w:lsdException w:name="Plain Table 1" w:uiPriority="41"/>
     <w:lsdException w:name="Plain Table 2" w:uiPriority="42"/>
     <w:lsdException w:name="Plain Table 3" w:uiPriority="43"/>
@@ -4195,7 +4104,7 @@
     <w:lsdException w:name="Unresolved Mention" w:semiHidden="1" w:unhideWhenUsed="1"/>
     <w:lsdException w:name="Smart Link" w:semiHidden="1" w:unhideWhenUsed="1"/>
   </w:latentStyles>
-  <w:style w:type="paragraph" w:default="1" w:styleId="Normal">
+  <w:style w:type="paragraph" w:styleId="Normal" w:default="1">
     <w:name w:val="Normal"/>
     <w:qFormat/>
   </w:style>
@@ -4315,13 +4224,13 @@
       <w:szCs w:val="20"/>
     </w:rPr>
   </w:style>
-  <w:style w:type="character" w:default="1" w:styleId="DefaultParagraphFont">
+  <w:style w:type="character" w:styleId="DefaultParagraphFont" w:default="1">
     <w:name w:val="Default Paragraph Font"/>
     <w:uiPriority w:val="1"/>
     <w:semiHidden/>
     <w:unhideWhenUsed/>
   </w:style>
-  <w:style w:type="table" w:default="1" w:styleId="TableNormal">
+  <w:style w:type="table" w:styleId="TableNormal" w:default="1">
     <w:name w:val="Normal Table"/>
     <w:uiPriority w:val="99"/>
     <w:semiHidden/>
@@ -4336,7 +4245,7 @@
       </w:tblCellMar>
     </w:tblPr>
   </w:style>
-  <w:style w:type="numbering" w:default="1" w:styleId="NoList">
+  <w:style w:type="numbering" w:styleId="NoList" w:default="1">
     <w:name w:val="No List"/>
     <w:uiPriority w:val="99"/>
     <w:semiHidden/>
@@ -4371,7 +4280,7 @@
       <w:spacing w:before="360" w:after="80"/>
     </w:pPr>
     <w:rPr>
-      <w:rFonts w:ascii="Georgia" w:eastAsia="Georgia" w:hAnsi="Georgia" w:cs="Georgia"/>
+      <w:rFonts w:ascii="Georgia" w:hAnsi="Georgia" w:eastAsia="Georgia" w:cs="Georgia"/>
       <w:i/>
       <w:color w:val="666666"/>
       <w:sz w:val="48"/>

</xml_diff>